<commit_message>
Final changes. Report (review, отчет) updated
</commit_message>
<xml_diff>
--- a/task_4_dataset_recovery/отчет.docx
+++ b/task_4_dataset_recovery/отчет.docx
@@ -952,7 +952,7 @@
             <w:noProof/>
             <w:webHidden/>
           </w:rPr>
-          <w:t>8</w:t>
+          <w:t>7</w:t>
         </w:r>
         <w:r>
           <w:rPr>
@@ -1041,7 +1041,7 @@
             <w:noProof/>
             <w:webHidden/>
           </w:rPr>
-          <w:t>11</w:t>
+          <w:t>10</w:t>
         </w:r>
         <w:r>
           <w:rPr>
@@ -1305,7 +1305,7 @@
             <w:noProof/>
             <w:webHidden/>
           </w:rPr>
-          <w:t>13</w:t>
+          <w:t>15</w:t>
         </w:r>
         <w:r>
           <w:rPr>
@@ -1393,7 +1393,7 @@
             <w:noProof/>
             <w:webHidden/>
           </w:rPr>
-          <w:t>15</w:t>
+          <w:t>32</w:t>
         </w:r>
         <w:r>
           <w:rPr>
@@ -3343,11 +3343,20 @@
           <w:b/>
           <w:bCs/>
         </w:rPr>
-        <w:t xml:space="preserve">) - </w:t>
-      </w:r>
+        <w:t xml:space="preserve">) </w:t>
+      </w:r>
+      <w:proofErr w:type="gramStart"/>
       <w:r>
         <w:rPr>
           <w:rFonts w:eastAsiaTheme="minorEastAsia"/>
+          <w:b/>
+          <w:bCs/>
+        </w:rPr>
+        <w:t xml:space="preserve">- </w:t>
+      </w:r>
+      <w:r>
+        <w:rPr>
+          <w:rFonts w:eastAsiaTheme="minorEastAsia"/>
         </w:rPr>
         <w:t xml:space="preserve"> </w:t>
       </w:r>
@@ -3357,6 +3366,7 @@
         </w:rPr>
         <w:t>нелинейный</w:t>
       </w:r>
+      <w:proofErr w:type="gramEnd"/>
       <w:r>
         <w:rPr>
           <w:rFonts w:eastAsiaTheme="minorEastAsia"/>
@@ -3494,7 +3504,15 @@
         <w:t xml:space="preserve"> </w:t>
       </w:r>
       <w:r>
-        <w:t xml:space="preserve">мера сходства двух бинарных разбиений(или, в данном случае, двух </w:t>
+        <w:t xml:space="preserve">мера сходства двух бинарных </w:t>
+      </w:r>
+      <w:proofErr w:type="gramStart"/>
+      <w:r>
+        <w:t>разбиений(</w:t>
+      </w:r>
+      <w:proofErr w:type="gramEnd"/>
+      <w:r>
+        <w:t xml:space="preserve">или, в данном случае, двух </w:t>
       </w:r>
       <w:proofErr w:type="spellStart"/>
       <w:r>
@@ -3759,13 +3777,29 @@
           <w:b/>
           <w:bCs/>
         </w:rPr>
-        <w:t xml:space="preserve">Расстояние Чебышёва </w:t>
-      </w:r>
+        <w:t xml:space="preserve">Расстояние </w:t>
+      </w:r>
+      <w:proofErr w:type="gramStart"/>
       <w:r>
         <w:rPr>
           <w:rFonts w:eastAsiaTheme="minorEastAsia"/>
-        </w:rPr>
-        <w:t xml:space="preserve"> - метрика расстояния, основанная на максимальном абсолютном различии двух векторов по координатам.</w:t>
+          <w:b/>
+          <w:bCs/>
+        </w:rPr>
+        <w:t xml:space="preserve">Чебышёва </w:t>
+      </w:r>
+      <w:r>
+        <w:rPr>
+          <w:rFonts w:eastAsiaTheme="minorEastAsia"/>
+        </w:rPr>
+        <w:t xml:space="preserve"> -</w:t>
+      </w:r>
+      <w:proofErr w:type="gramEnd"/>
+      <w:r>
+        <w:rPr>
+          <w:rFonts w:eastAsiaTheme="minorEastAsia"/>
+        </w:rPr>
+        <w:t xml:space="preserve"> метрика расстояния, основанная на максимальном абсолютном различии двух векторов по координатам.</w:t>
       </w:r>
     </w:p>
     <w:p>
@@ -4030,10 +4064,10 @@
           <w:noProof/>
         </w:rPr>
         <w:drawing>
-          <wp:inline distT="0" distB="0" distL="0" distR="0" wp14:anchorId="0A5E9907" wp14:editId="6F9B46F1">
-            <wp:extent cx="1770796" cy="8704613"/>
-            <wp:effectExtent l="0" t="0" r="1270" b="1270"/>
-            <wp:docPr id="20" name="Рисунок 20"/>
+          <wp:inline distT="0" distB="0" distL="0" distR="0" wp14:anchorId="6471BEB1" wp14:editId="6B5863C7">
+            <wp:extent cx="5940425" cy="5553710"/>
+            <wp:effectExtent l="0" t="0" r="3175" b="8890"/>
+            <wp:docPr id="9" name="Рисунок 9"/>
             <wp:cNvGraphicFramePr>
               <a:graphicFrameLocks xmlns:a="http://schemas.openxmlformats.org/drawingml/2006/main" noChangeAspect="1"/>
             </wp:cNvGraphicFramePr>
@@ -4041,23 +4075,36 @@
               <a:graphicData uri="http://schemas.openxmlformats.org/drawingml/2006/picture">
                 <pic:pic xmlns:pic="http://schemas.openxmlformats.org/drawingml/2006/picture">
                   <pic:nvPicPr>
-                    <pic:cNvPr id="1" name=""/>
-                    <pic:cNvPicPr/>
+                    <pic:cNvPr id="0" name="Picture 6"/>
+                    <pic:cNvPicPr>
+                      <a:picLocks noChangeAspect="1" noChangeArrowheads="1"/>
+                    </pic:cNvPicPr>
                   </pic:nvPicPr>
                   <pic:blipFill>
-                    <a:blip r:embed="rId6"/>
+                    <a:blip r:embed="rId6" cstate="print">
+                      <a:extLst>
+                        <a:ext uri="{28A0092B-C50C-407E-A947-70E740481C1C}">
+                          <a14:useLocalDpi xmlns:a14="http://schemas.microsoft.com/office/drawing/2010/main" val="0"/>
+                        </a:ext>
+                      </a:extLst>
+                    </a:blip>
+                    <a:srcRect/>
                     <a:stretch>
                       <a:fillRect/>
                     </a:stretch>
                   </pic:blipFill>
-                  <pic:spPr>
+                  <pic:spPr bwMode="auto">
                     <a:xfrm>
                       <a:off x="0" y="0"/>
-                      <a:ext cx="1791247" cy="8805142"/>
+                      <a:ext cx="5940425" cy="5553710"/>
                     </a:xfrm>
                     <a:prstGeom prst="rect">
                       <a:avLst/>
                     </a:prstGeom>
+                    <a:noFill/>
+                    <a:ln>
+                      <a:noFill/>
+                    </a:ln>
                   </pic:spPr>
                 </pic:pic>
               </a:graphicData>
@@ -4071,7 +4118,6 @@
         <w:jc w:val="center"/>
       </w:pPr>
       <w:r>
-        <w:lastRenderedPageBreak/>
         <w:t>Рисунок 5.1 Блок-схема программы</w:t>
       </w:r>
     </w:p>
@@ -4290,6 +4336,7 @@
               <w:rPr>
                 <w:lang w:val="en-US"/>
               </w:rPr>
+              <w:lastRenderedPageBreak/>
               <w:t>remove_n_percent_by_blocks</w:t>
             </w:r>
             <w:proofErr w:type="spellEnd"/>
@@ -4608,11 +4655,7 @@
               <w:t>все</w:t>
             </w:r>
             <w:r>
-              <w:t xml:space="preserve"> столбцы с помощью линейной регрессии по остальным признакам; возвращает восстановленный датасет и маску </w:t>
-            </w:r>
-            <w:r>
-              <w:lastRenderedPageBreak/>
-              <w:t>восстановленных ячеек.</w:t>
+              <w:t xml:space="preserve"> столбцы с помощью линейной регрессии по остальным признакам; возвращает восстановленный датасет и маску восстановленных ячеек.</w:t>
             </w:r>
           </w:p>
         </w:tc>
@@ -4657,7 +4700,6 @@
                   </w:pPr>
                   <w:proofErr w:type="spellStart"/>
                   <w:r>
-                    <w:lastRenderedPageBreak/>
                     <w:t>build_column_encoder</w:t>
                   </w:r>
                   <w:proofErr w:type="spellEnd"/>
@@ -4885,7 +4927,11 @@
               <w:ind w:left="0"/>
             </w:pPr>
             <w:r>
-              <w:t>Восстанавливает пропуски в одном столбце методом линейной регрессии, отмечая восстановленные ячейки в маске.</w:t>
+              <w:t xml:space="preserve">Восстанавливает пропуски в одном столбце методом линейной регрессии, </w:t>
+            </w:r>
+            <w:r>
+              <w:lastRenderedPageBreak/>
+              <w:t>отмечая восстановленные ячейки в маске.</w:t>
             </w:r>
           </w:p>
         </w:tc>
@@ -4902,6 +4948,7 @@
           <w:p>
             <w:proofErr w:type="spellStart"/>
             <w:r>
+              <w:lastRenderedPageBreak/>
               <w:t>calculate_eucluidian_dist</w:t>
             </w:r>
             <w:proofErr w:type="spellEnd"/>
@@ -5143,11 +5190,7 @@
             </w:r>
             <w:proofErr w:type="spellEnd"/>
             <w:r>
-              <w:t xml:space="preserve">; </w:t>
-            </w:r>
-            <w:r>
-              <w:lastRenderedPageBreak/>
-              <w:t>возвращает список отобранных признаков.</w:t>
+              <w:t>; возвращает список отобранных признаков.</w:t>
             </w:r>
           </w:p>
         </w:tc>
@@ -5164,7 +5207,6 @@
           <w:p>
             <w:proofErr w:type="spellStart"/>
             <w:r>
-              <w:lastRenderedPageBreak/>
               <w:t>isodata_auto</w:t>
             </w:r>
             <w:proofErr w:type="spellEnd"/>
@@ -5282,6 +5324,7 @@
           <w:p>
             <w:proofErr w:type="spellStart"/>
             <w:r>
+              <w:lastRenderedPageBreak/>
               <w:t>ph_index</w:t>
             </w:r>
             <w:proofErr w:type="spellEnd"/>
@@ -5447,7 +5490,15 @@
               <w:ind w:left="0"/>
             </w:pPr>
             <w:r>
-              <w:t>Вычисляет коэффициент Фи между двумя разбиениями на кластеры по всем парам объектов.</w:t>
+              <w:t xml:space="preserve">Вычисляет </w:t>
+            </w:r>
+            <w:proofErr w:type="gramStart"/>
+            <w:r>
+              <w:t>коэффициент Фи</w:t>
+            </w:r>
+            <w:proofErr w:type="gramEnd"/>
+            <w:r>
+              <w:t xml:space="preserve"> между двумя разбиениями на кластеры по всем парам объектов.</w:t>
             </w:r>
           </w:p>
         </w:tc>
@@ -5777,11 +5828,7 @@
               <w:ind w:left="0"/>
             </w:pPr>
             <w:r>
-              <w:t xml:space="preserve">Обучает линейную регрессию для указанного столбца и </w:t>
-            </w:r>
-            <w:r>
-              <w:lastRenderedPageBreak/>
-              <w:t>выводит веса признаков (их вклад в предсказание).</w:t>
+              <w:t>Обучает линейную регрессию для указанного столбца и выводит веса признаков (их вклад в предсказание).</w:t>
             </w:r>
           </w:p>
         </w:tc>
@@ -5850,10 +5897,73 @@
         <w:t>/</w:t>
       </w:r>
       <w:r>
-        <w:t xml:space="preserve"> выполнить команду</w:t>
-      </w:r>
-      <w:r>
-        <w:t>:</w:t>
+        <w:t xml:space="preserve"> </w:t>
+      </w:r>
+      <w:r>
+        <w:t xml:space="preserve">открыть файл </w:t>
+      </w:r>
+      <w:proofErr w:type="gramStart"/>
+      <w:r>
+        <w:rPr>
+          <w:lang w:val="en-US"/>
+        </w:rPr>
+        <w:t>methods</w:t>
+      </w:r>
+      <w:r>
+        <w:t>.</w:t>
+      </w:r>
+      <w:proofErr w:type="spellStart"/>
+      <w:r>
+        <w:rPr>
+          <w:lang w:val="en-US"/>
+        </w:rPr>
+        <w:t>ipynb</w:t>
+      </w:r>
+      <w:proofErr w:type="spellEnd"/>
+      <w:proofErr w:type="gramEnd"/>
+      <w:r>
+        <w:t xml:space="preserve"> </w:t>
+      </w:r>
+      <w:r>
+        <w:t xml:space="preserve">с использованием редактора, поддерживающего открытие </w:t>
+      </w:r>
+      <w:proofErr w:type="spellStart"/>
+      <w:r>
+        <w:rPr>
+          <w:lang w:val="en-US"/>
+        </w:rPr>
+        <w:t>Jupyter</w:t>
+      </w:r>
+      <w:proofErr w:type="spellEnd"/>
+      <w:r>
+        <w:t xml:space="preserve"> </w:t>
+      </w:r>
+      <w:r>
+        <w:rPr>
+          <w:lang w:val="en-US"/>
+        </w:rPr>
+        <w:t>Notebook</w:t>
+      </w:r>
+      <w:r>
+        <w:t xml:space="preserve"> </w:t>
+      </w:r>
+      <w:r>
+        <w:t xml:space="preserve">файлов. Перед запуском необходимо указать путь к исходному файлу и указать </w:t>
+      </w:r>
+      <w:r>
+        <w:t xml:space="preserve">процент удаления данных. Далее следует </w:t>
+      </w:r>
+      <w:r>
+        <w:lastRenderedPageBreak/>
+        <w:t xml:space="preserve">запустить каждый блок кода последовательно сверху вниз. В процессе работы будут отображены все метрики, использованные в </w:t>
+      </w:r>
+      <w:proofErr w:type="gramStart"/>
+      <w:r>
+        <w:t>исследовании</w:t>
+      </w:r>
+      <w:proofErr w:type="gramEnd"/>
+      <w:r>
+        <w:t xml:space="preserve"> а так же все визуализации.</w:t>
       </w:r>
     </w:p>
     <w:p>
@@ -5961,7 +6071,7 @@
         <w:t>Память</w:t>
       </w:r>
       <w:r>
-        <w:t xml:space="preserve">: минимально  </w:t>
+        <w:t xml:space="preserve">: минимально </w:t>
       </w:r>
       <w:r>
         <w:t>16</w:t>
@@ -6050,6 +6160,9 @@
           <w:tab w:val="num" w:pos="360"/>
         </w:tabs>
         <w:ind w:left="0" w:firstLine="0"/>
+        <w:rPr>
+          <w:lang w:val="en-US"/>
+        </w:rPr>
       </w:pPr>
       <w:bookmarkStart w:id="8" w:name="_Toc214995462"/>
       <w:r>
@@ -6059,6 +6172,43 @@
     </w:p>
     <w:p>
       <w:r>
+        <w:t xml:space="preserve">Программа реализована на языке </w:t>
+      </w:r>
+      <w:r>
+        <w:rPr>
+          <w:lang w:val="en-US"/>
+        </w:rPr>
+        <w:t>Python</w:t>
+      </w:r>
+      <w:r>
+        <w:t xml:space="preserve">. </w:t>
+      </w:r>
+      <w:r>
+        <w:t xml:space="preserve">В качестве оболочки для удобной работы с языком используется </w:t>
+      </w:r>
+      <w:proofErr w:type="spellStart"/>
+      <w:r>
+        <w:rPr>
+          <w:lang w:val="en-US"/>
+        </w:rPr>
+        <w:t>Jupyter</w:t>
+      </w:r>
+      <w:proofErr w:type="spellEnd"/>
+      <w:r>
+        <w:t xml:space="preserve"> </w:t>
+      </w:r>
+      <w:r>
+        <w:rPr>
+          <w:lang w:val="en-US"/>
+        </w:rPr>
+        <w:t>Notebook</w:t>
+      </w:r>
+      <w:r>
+        <w:t>.</w:t>
+      </w:r>
+    </w:p>
+    <w:p>
+      <w:r>
         <w:t xml:space="preserve">На указанных скриншотах приведен пример работы </w:t>
       </w:r>
       <w:r>
@@ -6069,276 +6219,12 @@
       <w:pPr>
         <w:jc w:val="center"/>
       </w:pPr>
-    </w:p>
-    <w:p>
-      <w:pPr>
-        <w:jc w:val="center"/>
-      </w:pPr>
-      <w:r>
-        <w:t>Рисунок 9.1 Интерфейс программы</w:t>
-      </w:r>
-    </w:p>
-    <w:p>
-      <w:pPr>
-        <w:jc w:val="center"/>
-      </w:pPr>
-    </w:p>
-    <w:p>
-      <w:pPr>
-        <w:jc w:val="center"/>
-        <w:rPr>
-          <w:noProof/>
-        </w:rPr>
-      </w:pPr>
-      <w:r>
-        <w:rPr>
-          <w:noProof/>
-        </w:rPr>
-        <w:t>Рисунок 9.2 Интерфейс программы во время работы</w:t>
-      </w:r>
-    </w:p>
-    <w:p>
-      <w:pPr>
-        <w:rPr>
-          <w:noProof/>
-        </w:rPr>
-      </w:pPr>
-      <w:r>
-        <w:rPr>
-          <w:noProof/>
-        </w:rPr>
-        <w:br w:type="page"/>
-      </w:r>
-    </w:p>
-    <w:p>
-      <w:pPr>
-        <w:jc w:val="center"/>
-        <w:rPr>
-          <w:noProof/>
-        </w:rPr>
-      </w:pPr>
-    </w:p>
-    <w:p>
-      <w:pPr>
-        <w:jc w:val="center"/>
-      </w:pPr>
-    </w:p>
-    <w:p>
-      <w:pPr>
-        <w:jc w:val="center"/>
-        <w:rPr>
-          <w:noProof/>
-        </w:rPr>
-      </w:pPr>
-      <w:r>
-        <w:rPr>
-          <w:noProof/>
-        </w:rPr>
-        <w:t>Рисунок 9.3 Интерфейс программы во время работы</w:t>
-      </w:r>
-    </w:p>
-    <w:p>
-      <w:pPr>
-        <w:jc w:val="center"/>
-      </w:pPr>
-    </w:p>
-    <w:p>
-      <w:pPr>
-        <w:jc w:val="center"/>
-      </w:pPr>
-    </w:p>
-    <w:p>
-      <w:pPr>
-        <w:jc w:val="center"/>
-      </w:pPr>
-      <w:r>
-        <w:t xml:space="preserve">Рисунок 9.5 Уведомление по завершение работы </w:t>
-      </w:r>
-      <w:proofErr w:type="spellStart"/>
-      <w:r>
-        <w:rPr>
-          <w:lang w:val="en-US"/>
-        </w:rPr>
-        <w:t>hashcat</w:t>
-      </w:r>
-      <w:proofErr w:type="spellEnd"/>
-    </w:p>
-    <w:p>
-      <w:pPr>
-        <w:jc w:val="center"/>
-      </w:pPr>
-    </w:p>
-    <w:p>
-      <w:pPr>
-        <w:jc w:val="center"/>
-      </w:pPr>
-      <w:r>
-        <w:t>Рисунок 9.6 Уведомление о завершении вычисления соли</w:t>
-      </w:r>
-    </w:p>
-    <w:p>
-      <w:pPr>
-        <w:jc w:val="center"/>
-      </w:pPr>
-    </w:p>
-    <w:p>
-      <w:pPr>
-        <w:jc w:val="center"/>
-      </w:pPr>
-      <w:r>
-        <w:t>Рисунок 9.7 Результаты тестирования</w:t>
-      </w:r>
-    </w:p>
-    <w:p>
-      <w:pPr>
-        <w:jc w:val="center"/>
-      </w:pPr>
-    </w:p>
-    <w:p/>
-    <w:p>
-      <w:pPr>
-        <w:pStyle w:val="20"/>
-        <w:numPr>
-          <w:ilvl w:val="0"/>
-          <w:numId w:val="7"/>
-        </w:numPr>
-        <w:tabs>
-          <w:tab w:val="num" w:pos="360"/>
-        </w:tabs>
-        <w:ind w:left="0" w:firstLine="0"/>
-      </w:pPr>
-      <w:bookmarkStart w:id="9" w:name="_Toc214995463"/>
-      <w:r>
-        <w:t>Исследование</w:t>
-      </w:r>
-      <w:bookmarkEnd w:id="9"/>
-    </w:p>
-    <w:p>
-      <w:r>
-        <w:t>В данном разделе описывается проведение исследования качества восстановления пропусков в синтетическом табличном датасете из Лабораторной работы №1.</w:t>
-      </w:r>
-    </w:p>
-    <w:p>
-      <w:r>
-        <w:t xml:space="preserve">Рассматриваются два метода </w:t>
-      </w:r>
-      <w:proofErr w:type="spellStart"/>
-      <w:r>
-        <w:t>импутации</w:t>
-      </w:r>
-      <w:proofErr w:type="spellEnd"/>
-      <w:r>
-        <w:t xml:space="preserve"> данных</w:t>
-      </w:r>
-      <w:r>
-        <w:t xml:space="preserve">: </w:t>
-      </w:r>
-      <w:r>
-        <w:t>простой метод заполнения пропусков средним значением по столбцу и относительно более сложный метод множественной регрессии по данных из других столбцов.</w:t>
-      </w:r>
-    </w:p>
-    <w:p>
-      <w:r>
-        <w:t>Для оценки качества восстановления были использованы как числовые метрики</w:t>
-      </w:r>
-      <w:r>
-        <w:t xml:space="preserve"> (</w:t>
-      </w:r>
-      <w:r>
-        <w:t xml:space="preserve">Евклидово расстояние и расстояние Чебышёва), так и анализ структуры кластеров, построенных по алгоритму </w:t>
-      </w:r>
-      <w:r>
-        <w:rPr>
-          <w:lang w:val="en-US"/>
-        </w:rPr>
-        <w:t>ISODATA</w:t>
-      </w:r>
-      <w:r>
-        <w:t xml:space="preserve">. </w:t>
-      </w:r>
-      <w:r>
-        <w:t xml:space="preserve">Для оценки структуры кластеров были использованы метод последовательного сокращения </w:t>
-      </w:r>
-      <w:r>
-        <w:rPr>
-          <w:lang w:val="en-US"/>
-        </w:rPr>
-        <w:t>Del</w:t>
-      </w:r>
-      <w:r>
-        <w:t>, медианная кластеризация и индекс Фи.</w:t>
-      </w:r>
-    </w:p>
-    <w:p>
-      <w:r>
-        <w:t xml:space="preserve">Так же в ходе исследования для упрощения анализа качества восстановления и кластеризации были использованы двумерные проекции пространств признаков, полученные методами </w:t>
-      </w:r>
-      <w:r>
-        <w:rPr>
-          <w:lang w:val="en-US"/>
-        </w:rPr>
-        <w:t>PCA</w:t>
-      </w:r>
-      <w:r>
-        <w:t xml:space="preserve"> </w:t>
-      </w:r>
-      <w:r>
-        <w:t xml:space="preserve">и </w:t>
-      </w:r>
-      <w:r>
-        <w:rPr>
-          <w:lang w:val="en-US"/>
-        </w:rPr>
-        <w:t>t</w:t>
-      </w:r>
-      <w:r>
-        <w:t>-</w:t>
-      </w:r>
-      <w:r>
-        <w:rPr>
-          <w:lang w:val="en-US"/>
-        </w:rPr>
-        <w:t>SNE</w:t>
-      </w:r>
-      <w:r>
-        <w:t>, с раскраской объектов по принадлежности к кластерам.</w:t>
-      </w:r>
-    </w:p>
-    <w:p/>
-    <w:p>
-      <w:pPr>
-        <w:pStyle w:val="ae"/>
-      </w:pPr>
-      <w:r>
-        <w:lastRenderedPageBreak/>
-        <w:t>Подготовка данных</w:t>
-      </w:r>
-    </w:p>
-    <w:p>
-      <w:pPr>
-        <w:pStyle w:val="a7"/>
-        <w:numPr>
-          <w:ilvl w:val="1"/>
-          <w:numId w:val="6"/>
-        </w:numPr>
-      </w:pPr>
-      <w:r>
-        <w:t>Исходный датасет содержит следующие поля и имеет вид</w:t>
-      </w:r>
-      <w:r>
-        <w:t>:</w:t>
-      </w:r>
-    </w:p>
-    <w:p>
-      <w:r>
-        <w:rPr>
-          <w:noProof/>
-        </w:rPr>
+      <w:r>
         <w:drawing>
-          <wp:inline distT="0" distB="0" distL="0" distR="0" wp14:anchorId="4F99D505" wp14:editId="6DF3A01B">
-            <wp:extent cx="5940425" cy="1559560"/>
-            <wp:effectExtent l="0" t="0" r="3175" b="2540"/>
-            <wp:docPr id="1" name="Рисунок 1"/>
+          <wp:inline distT="0" distB="0" distL="0" distR="0" wp14:anchorId="63B4A341" wp14:editId="6930658F">
+            <wp:extent cx="5940425" cy="6683375"/>
+            <wp:effectExtent l="0" t="0" r="3175" b="3175"/>
+            <wp:docPr id="10" name="Рисунок 10"/>
             <wp:cNvGraphicFramePr>
               <a:graphicFrameLocks xmlns:a="http://schemas.openxmlformats.org/drawingml/2006/main" noChangeAspect="1"/>
             </wp:cNvGraphicFramePr>
@@ -6358,6 +6244,458 @@
                   <pic:spPr>
                     <a:xfrm>
                       <a:off x="0" y="0"/>
+                      <a:ext cx="5940425" cy="6683375"/>
+                    </a:xfrm>
+                    <a:prstGeom prst="rect">
+                      <a:avLst/>
+                    </a:prstGeom>
+                  </pic:spPr>
+                </pic:pic>
+              </a:graphicData>
+            </a:graphic>
+          </wp:inline>
+        </w:drawing>
+      </w:r>
+    </w:p>
+    <w:p>
+      <w:pPr>
+        <w:jc w:val="center"/>
+        <w:rPr>
+          <w:lang w:val="en-US"/>
+        </w:rPr>
+      </w:pPr>
+      <w:r>
+        <w:t>Рисунок 9.1 Интерфейс программы</w:t>
+      </w:r>
+      <w:r>
+        <w:rPr>
+          <w:lang w:val="en-US"/>
+        </w:rPr>
+        <w:t xml:space="preserve"> (1)</w:t>
+      </w:r>
+    </w:p>
+    <w:p>
+      <w:pPr>
+        <w:jc w:val="center"/>
+      </w:pPr>
+      <w:r>
+        <w:lastRenderedPageBreak/>
+        <w:drawing>
+          <wp:inline distT="0" distB="0" distL="0" distR="0" wp14:anchorId="73B312A2" wp14:editId="118166CA">
+            <wp:extent cx="5940425" cy="6683375"/>
+            <wp:effectExtent l="0" t="0" r="3175" b="3175"/>
+            <wp:docPr id="12" name="Рисунок 12"/>
+            <wp:cNvGraphicFramePr>
+              <a:graphicFrameLocks xmlns:a="http://schemas.openxmlformats.org/drawingml/2006/main" noChangeAspect="1"/>
+            </wp:cNvGraphicFramePr>
+            <a:graphic xmlns:a="http://schemas.openxmlformats.org/drawingml/2006/main">
+              <a:graphicData uri="http://schemas.openxmlformats.org/drawingml/2006/picture">
+                <pic:pic xmlns:pic="http://schemas.openxmlformats.org/drawingml/2006/picture">
+                  <pic:nvPicPr>
+                    <pic:cNvPr id="1" name=""/>
+                    <pic:cNvPicPr/>
+                  </pic:nvPicPr>
+                  <pic:blipFill>
+                    <a:blip r:embed="rId8"/>
+                    <a:stretch>
+                      <a:fillRect/>
+                    </a:stretch>
+                  </pic:blipFill>
+                  <pic:spPr>
+                    <a:xfrm>
+                      <a:off x="0" y="0"/>
+                      <a:ext cx="5940425" cy="6683375"/>
+                    </a:xfrm>
+                    <a:prstGeom prst="rect">
+                      <a:avLst/>
+                    </a:prstGeom>
+                  </pic:spPr>
+                </pic:pic>
+              </a:graphicData>
+            </a:graphic>
+          </wp:inline>
+        </w:drawing>
+      </w:r>
+    </w:p>
+    <w:p>
+      <w:pPr>
+        <w:jc w:val="center"/>
+        <w:rPr>
+          <w:noProof/>
+        </w:rPr>
+      </w:pPr>
+      <w:r>
+        <w:rPr>
+          <w:noProof/>
+        </w:rPr>
+        <w:t xml:space="preserve">Рисунок 9.2 </w:t>
+      </w:r>
+      <w:r>
+        <w:t>Интерфейс программы</w:t>
+      </w:r>
+      <w:r>
+        <w:rPr>
+          <w:lang w:val="en-US"/>
+        </w:rPr>
+        <w:t xml:space="preserve"> (</w:t>
+      </w:r>
+      <w:r>
+        <w:rPr>
+          <w:lang w:val="en-US"/>
+        </w:rPr>
+        <w:t>2</w:t>
+      </w:r>
+      <w:r>
+        <w:rPr>
+          <w:lang w:val="en-US"/>
+        </w:rPr>
+        <w:t>)</w:t>
+      </w:r>
+    </w:p>
+    <w:p>
+      <w:pPr>
+        <w:rPr>
+          <w:noProof/>
+        </w:rPr>
+      </w:pPr>
+      <w:r>
+        <w:rPr>
+          <w:noProof/>
+        </w:rPr>
+        <w:br w:type="page"/>
+      </w:r>
+    </w:p>
+    <w:p>
+      <w:pPr>
+        <w:jc w:val="center"/>
+        <w:rPr>
+          <w:noProof/>
+          <w:lang w:val="en-US"/>
+        </w:rPr>
+      </w:pPr>
+      <w:r>
+        <w:rPr>
+          <w:noProof/>
+        </w:rPr>
+        <w:lastRenderedPageBreak/>
+        <w:drawing>
+          <wp:inline distT="0" distB="0" distL="0" distR="0" wp14:anchorId="1E5A7C3B" wp14:editId="0267A876">
+            <wp:extent cx="5940425" cy="6683375"/>
+            <wp:effectExtent l="0" t="0" r="3175" b="3175"/>
+            <wp:docPr id="16" name="Рисунок 16"/>
+            <wp:cNvGraphicFramePr>
+              <a:graphicFrameLocks xmlns:a="http://schemas.openxmlformats.org/drawingml/2006/main" noChangeAspect="1"/>
+            </wp:cNvGraphicFramePr>
+            <a:graphic xmlns:a="http://schemas.openxmlformats.org/drawingml/2006/main">
+              <a:graphicData uri="http://schemas.openxmlformats.org/drawingml/2006/picture">
+                <pic:pic xmlns:pic="http://schemas.openxmlformats.org/drawingml/2006/picture">
+                  <pic:nvPicPr>
+                    <pic:cNvPr id="1" name=""/>
+                    <pic:cNvPicPr/>
+                  </pic:nvPicPr>
+                  <pic:blipFill>
+                    <a:blip r:embed="rId9"/>
+                    <a:stretch>
+                      <a:fillRect/>
+                    </a:stretch>
+                  </pic:blipFill>
+                  <pic:spPr>
+                    <a:xfrm>
+                      <a:off x="0" y="0"/>
+                      <a:ext cx="5940425" cy="6683375"/>
+                    </a:xfrm>
+                    <a:prstGeom prst="rect">
+                      <a:avLst/>
+                    </a:prstGeom>
+                  </pic:spPr>
+                </pic:pic>
+              </a:graphicData>
+            </a:graphic>
+          </wp:inline>
+        </w:drawing>
+      </w:r>
+    </w:p>
+    <w:p>
+      <w:pPr>
+        <w:jc w:val="center"/>
+        <w:rPr>
+          <w:noProof/>
+        </w:rPr>
+      </w:pPr>
+      <w:r>
+        <w:rPr>
+          <w:noProof/>
+        </w:rPr>
+        <w:t xml:space="preserve">Рисунок 9.3 </w:t>
+      </w:r>
+      <w:r>
+        <w:t>Интерфейс программы</w:t>
+      </w:r>
+      <w:r>
+        <w:rPr>
+          <w:lang w:val="en-US"/>
+        </w:rPr>
+        <w:t xml:space="preserve"> (</w:t>
+      </w:r>
+      <w:r>
+        <w:rPr>
+          <w:lang w:val="en-US"/>
+        </w:rPr>
+        <w:t>2</w:t>
+      </w:r>
+      <w:r>
+        <w:rPr>
+          <w:lang w:val="en-US"/>
+        </w:rPr>
+        <w:t>)</w:t>
+      </w:r>
+    </w:p>
+    <w:p>
+      <w:pPr>
+        <w:jc w:val="center"/>
+      </w:pPr>
+    </w:p>
+    <w:p>
+      <w:pPr>
+        <w:jc w:val="center"/>
+      </w:pPr>
+      <w:r>
+        <w:lastRenderedPageBreak/>
+        <w:drawing>
+          <wp:inline distT="0" distB="0" distL="0" distR="0" wp14:anchorId="1D655EC1" wp14:editId="3780AA4C">
+            <wp:extent cx="5940425" cy="6683375"/>
+            <wp:effectExtent l="0" t="0" r="3175" b="3175"/>
+            <wp:docPr id="18" name="Рисунок 18"/>
+            <wp:cNvGraphicFramePr>
+              <a:graphicFrameLocks xmlns:a="http://schemas.openxmlformats.org/drawingml/2006/main" noChangeAspect="1"/>
+            </wp:cNvGraphicFramePr>
+            <a:graphic xmlns:a="http://schemas.openxmlformats.org/drawingml/2006/main">
+              <a:graphicData uri="http://schemas.openxmlformats.org/drawingml/2006/picture">
+                <pic:pic xmlns:pic="http://schemas.openxmlformats.org/drawingml/2006/picture">
+                  <pic:nvPicPr>
+                    <pic:cNvPr id="1" name=""/>
+                    <pic:cNvPicPr/>
+                  </pic:nvPicPr>
+                  <pic:blipFill>
+                    <a:blip r:embed="rId10"/>
+                    <a:stretch>
+                      <a:fillRect/>
+                    </a:stretch>
+                  </pic:blipFill>
+                  <pic:spPr>
+                    <a:xfrm>
+                      <a:off x="0" y="0"/>
+                      <a:ext cx="5940425" cy="6683375"/>
+                    </a:xfrm>
+                    <a:prstGeom prst="rect">
+                      <a:avLst/>
+                    </a:prstGeom>
+                  </pic:spPr>
+                </pic:pic>
+              </a:graphicData>
+            </a:graphic>
+          </wp:inline>
+        </w:drawing>
+      </w:r>
+    </w:p>
+    <w:p>
+      <w:pPr>
+        <w:jc w:val="center"/>
+        <w:rPr>
+          <w:lang w:val="en-US"/>
+        </w:rPr>
+      </w:pPr>
+      <w:r>
+        <w:t xml:space="preserve">Рисунок 9.5 </w:t>
+      </w:r>
+      <w:r>
+        <w:t>Интерфейс программы</w:t>
+      </w:r>
+      <w:r>
+        <w:rPr>
+          <w:lang w:val="en-US"/>
+        </w:rPr>
+        <w:t xml:space="preserve"> (</w:t>
+      </w:r>
+      <w:r>
+        <w:rPr>
+          <w:lang w:val="en-US"/>
+        </w:rPr>
+        <w:t>3</w:t>
+      </w:r>
+      <w:r>
+        <w:rPr>
+          <w:lang w:val="en-US"/>
+        </w:rPr>
+        <w:t>)</w:t>
+      </w:r>
+    </w:p>
+    <w:p>
+      <w:pPr>
+        <w:pStyle w:val="20"/>
+        <w:numPr>
+          <w:ilvl w:val="0"/>
+          <w:numId w:val="7"/>
+        </w:numPr>
+        <w:tabs>
+          <w:tab w:val="num" w:pos="360"/>
+        </w:tabs>
+        <w:ind w:left="0" w:firstLine="0"/>
+      </w:pPr>
+      <w:bookmarkStart w:id="9" w:name="_Toc214995463"/>
+      <w:r>
+        <w:t>Исследование</w:t>
+      </w:r>
+      <w:bookmarkEnd w:id="9"/>
+    </w:p>
+    <w:p>
+      <w:r>
+        <w:t>В данном разделе описывается проведение исследования качества восстановления пропусков в синтетическом табличном датасете из Лабораторной работы №1.</w:t>
+      </w:r>
+    </w:p>
+    <w:p>
+      <w:r>
+        <w:t xml:space="preserve">Рассматриваются два метода </w:t>
+      </w:r>
+      <w:proofErr w:type="spellStart"/>
+      <w:r>
+        <w:t>импутации</w:t>
+      </w:r>
+      <w:proofErr w:type="spellEnd"/>
+      <w:r>
+        <w:t xml:space="preserve"> данных</w:t>
+      </w:r>
+      <w:r>
+        <w:t xml:space="preserve">: </w:t>
+      </w:r>
+      <w:r>
+        <w:t xml:space="preserve">простой метод заполнения пропусков средним значением по столбцу и относительно </w:t>
+      </w:r>
+      <w:r>
+        <w:lastRenderedPageBreak/>
+        <w:t>более сложный метод множественной регрессии по данных из других столбцов.</w:t>
+      </w:r>
+    </w:p>
+    <w:p>
+      <w:r>
+        <w:t>Для оценки качества восстановления были использованы как числовые метрики</w:t>
+      </w:r>
+      <w:r>
+        <w:t xml:space="preserve"> (</w:t>
+      </w:r>
+      <w:r>
+        <w:t xml:space="preserve">Евклидово расстояние и расстояние Чебышёва), так и анализ структуры кластеров, построенных по алгоритму </w:t>
+      </w:r>
+      <w:r>
+        <w:rPr>
+          <w:lang w:val="en-US"/>
+        </w:rPr>
+        <w:t>ISODATA</w:t>
+      </w:r>
+      <w:r>
+        <w:t xml:space="preserve">. </w:t>
+      </w:r>
+      <w:r>
+        <w:t xml:space="preserve">Для оценки структуры кластеров были использованы метод последовательного сокращения </w:t>
+      </w:r>
+      <w:r>
+        <w:rPr>
+          <w:lang w:val="en-US"/>
+        </w:rPr>
+        <w:t>Del</w:t>
+      </w:r>
+      <w:r>
+        <w:t>, медианная кластеризация и индекс Фи.</w:t>
+      </w:r>
+    </w:p>
+    <w:p>
+      <w:r>
+        <w:t xml:space="preserve">Так же в ходе исследования для упрощения анализа качества восстановления и кластеризации были использованы двумерные проекции пространств признаков, полученные методами </w:t>
+      </w:r>
+      <w:r>
+        <w:rPr>
+          <w:lang w:val="en-US"/>
+        </w:rPr>
+        <w:t>PCA</w:t>
+      </w:r>
+      <w:r>
+        <w:t xml:space="preserve"> </w:t>
+      </w:r>
+      <w:r>
+        <w:t xml:space="preserve">и </w:t>
+      </w:r>
+      <w:r>
+        <w:rPr>
+          <w:lang w:val="en-US"/>
+        </w:rPr>
+        <w:t>t</w:t>
+      </w:r>
+      <w:r>
+        <w:t>-</w:t>
+      </w:r>
+      <w:r>
+        <w:rPr>
+          <w:lang w:val="en-US"/>
+        </w:rPr>
+        <w:t>SNE</w:t>
+      </w:r>
+      <w:r>
+        <w:t>, с раскраской объектов по принадлежности к кластерам.</w:t>
+      </w:r>
+    </w:p>
+    <w:p/>
+    <w:p>
+      <w:pPr>
+        <w:pStyle w:val="ae"/>
+      </w:pPr>
+      <w:r>
+        <w:t>Подготовка данных</w:t>
+      </w:r>
+    </w:p>
+    <w:p>
+      <w:pPr>
+        <w:pStyle w:val="a7"/>
+        <w:numPr>
+          <w:ilvl w:val="1"/>
+          <w:numId w:val="6"/>
+        </w:numPr>
+      </w:pPr>
+      <w:r>
+        <w:t>Исходный датасет содержит следующие поля и имеет вид</w:t>
+      </w:r>
+      <w:r>
+        <w:t>:</w:t>
+      </w:r>
+    </w:p>
+    <w:p>
+      <w:r>
+        <w:rPr>
+          <w:noProof/>
+        </w:rPr>
+        <w:drawing>
+          <wp:inline distT="0" distB="0" distL="0" distR="0" wp14:anchorId="4F99D505" wp14:editId="6DF3A01B">
+            <wp:extent cx="5940425" cy="1559560"/>
+            <wp:effectExtent l="0" t="0" r="3175" b="2540"/>
+            <wp:docPr id="1" name="Рисунок 1"/>
+            <wp:cNvGraphicFramePr>
+              <a:graphicFrameLocks xmlns:a="http://schemas.openxmlformats.org/drawingml/2006/main" noChangeAspect="1"/>
+            </wp:cNvGraphicFramePr>
+            <a:graphic xmlns:a="http://schemas.openxmlformats.org/drawingml/2006/main">
+              <a:graphicData uri="http://schemas.openxmlformats.org/drawingml/2006/picture">
+                <pic:pic xmlns:pic="http://schemas.openxmlformats.org/drawingml/2006/picture">
+                  <pic:nvPicPr>
+                    <pic:cNvPr id="1" name=""/>
+                    <pic:cNvPicPr/>
+                  </pic:nvPicPr>
+                  <pic:blipFill>
+                    <a:blip r:embed="rId11"/>
+                    <a:stretch>
+                      <a:fillRect/>
+                    </a:stretch>
+                  </pic:blipFill>
+                  <pic:spPr>
+                    <a:xfrm>
+                      <a:off x="0" y="0"/>
                       <a:ext cx="5940425" cy="1559560"/>
                     </a:xfrm>
                     <a:prstGeom prst="rect">
@@ -6460,7 +6798,22 @@
         <w:t xml:space="preserve">. </w:t>
       </w:r>
       <w:r>
-        <w:t xml:space="preserve">Рассматривается датасет с выбросов 5% ячеек. Выбросы происходят в случайной клетке и имеют случайно выбранную размерность </w:t>
+        <w:t xml:space="preserve">Рассматривается датасет с выбросов </w:t>
+      </w:r>
+      <w:r>
+        <w:t>2</w:t>
+      </w:r>
+      <w:r>
+        <w:t xml:space="preserve">%, </w:t>
+      </w:r>
+      <w:r>
+        <w:t>5%</w:t>
+      </w:r>
+      <w:r>
+        <w:t>, 10%</w:t>
+      </w:r>
+      <w:r>
+        <w:t xml:space="preserve"> ячеек. Выбросы происходят в случайной клетке и имеют случайно выбранную размерность </w:t>
       </w:r>
       <w:r>
         <w:t>(2, 2),(3, 2),(3, 1), (1, 3), (2, 1), (1, 1)</w:t>
@@ -6529,6 +6882,7 @@
         </w:numPr>
       </w:pPr>
       <w:r>
+        <w:lastRenderedPageBreak/>
         <w:t>Для использования данного метода все данные в таблице были приведены к числовым данным через специальные процедуры усреднения и типизации.</w:t>
       </w:r>
     </w:p>
@@ -6591,7 +6945,6 @@
         </w:numPr>
       </w:pPr>
       <w:r>
-        <w:lastRenderedPageBreak/>
         <w:t>Так же для упрощения отслеживания работы программы была реализована возможность просматривать вычисленные коэффициенты уравнения регрессии.</w:t>
       </w:r>
     </w:p>
@@ -6751,6 +7104,7 @@
         </w:numPr>
       </w:pPr>
       <w:r>
+        <w:lastRenderedPageBreak/>
         <w:t xml:space="preserve">Кластеризация методом </w:t>
       </w:r>
       <w:r>
@@ -6781,10 +7135,18 @@
         <w:t>ISODATA</w:t>
       </w:r>
       <w:r>
-        <w:t xml:space="preserve">, при этом дает похожую  </w:t>
-      </w:r>
-      <w:r>
-        <w:t>кластеризацию)</w:t>
+        <w:t xml:space="preserve">, при этом дает </w:t>
+      </w:r>
+      <w:proofErr w:type="gramStart"/>
+      <w:r>
+        <w:t xml:space="preserve">похожую  </w:t>
+      </w:r>
+      <w:r>
+        <w:t>кластеризацию</w:t>
+      </w:r>
+      <w:proofErr w:type="gramEnd"/>
+      <w:r>
+        <w:t>)</w:t>
       </w:r>
     </w:p>
     <w:p>
@@ -6809,18 +7171,25 @@
           <w:numId w:val="28"/>
         </w:numPr>
       </w:pPr>
-      <w:r>
-        <w:t>Коэффициент Фи (Мэтьюса) между двумя разбиениями. В программе выполняется подсчет данной метрики для следующих случаев</w:t>
+      <w:proofErr w:type="gramStart"/>
+      <w:r>
+        <w:t>Коэффициент Фи</w:t>
+      </w:r>
+      <w:proofErr w:type="gramEnd"/>
+      <w:r>
+        <w:t xml:space="preserve"> (Мэтьюса) между двумя разбиениями. В программе выполняется подсчет данной метрики для следующих случаев</w:t>
       </w:r>
       <w:r>
         <w:t xml:space="preserve">: </w:t>
       </w:r>
+      <w:proofErr w:type="gramStart"/>
       <w:r>
         <w:t>Φ</w:t>
       </w:r>
       <w:r>
         <w:t>(</w:t>
       </w:r>
+      <w:proofErr w:type="gramEnd"/>
       <w:r>
         <w:rPr>
           <w:lang w:val="en-US"/>
@@ -7329,16 +7698,7 @@
           </w:tcPr>
           <w:p>
             <w:r>
-              <w:t>Р</w:t>
-            </w:r>
-            <w:r>
-              <w:t xml:space="preserve">асстояние </w:t>
-            </w:r>
-            <w:r>
-              <w:t xml:space="preserve">Чебышёва </w:t>
-            </w:r>
-            <w:r>
-              <w:t xml:space="preserve">(суммарное </w:t>
+              <w:t xml:space="preserve">Расстояние Чебышёва (суммарное </w:t>
             </w:r>
             <w:proofErr w:type="spellStart"/>
             <w:r>
@@ -7380,8 +7740,11 @@
         </w:rPr>
       </w:pPr>
       <w:r>
+        <w:rPr>
+          <w:noProof/>
+        </w:rPr>
         <w:drawing>
-          <wp:anchor distT="0" distB="0" distL="114300" distR="114300" simplePos="0" relativeHeight="251659264" behindDoc="0" locked="0" layoutInCell="1" allowOverlap="1" wp14:anchorId="0286D856" wp14:editId="609E35D7">
+          <wp:anchor distT="0" distB="0" distL="114300" distR="114300" simplePos="0" relativeHeight="251659264" behindDoc="0" locked="0" layoutInCell="1" allowOverlap="1" wp14:anchorId="0286D856" wp14:editId="45A82508">
             <wp:simplePos x="0" y="0"/>
             <wp:positionH relativeFrom="margin">
               <wp:posOffset>-1270</wp:posOffset>
@@ -7404,7 +7767,7 @@
                     <pic:cNvPicPr/>
                   </pic:nvPicPr>
                   <pic:blipFill>
-                    <a:blip r:embed="rId8" cstate="print">
+                    <a:blip r:embed="rId12" cstate="print">
                       <a:extLst>
                         <a:ext uri="{28A0092B-C50C-407E-A947-70E740481C1C}">
                           <a14:useLocalDpi xmlns:a14="http://schemas.microsoft.com/office/drawing/2010/main" val="0"/>
@@ -7810,6 +8173,7 @@
       <w:r>
         <w:t xml:space="preserve">: </w:t>
       </w:r>
+      <w:proofErr w:type="gramStart"/>
       <w:r>
         <w:t>СНИЛС</w:t>
       </w:r>
@@ -7817,7 +8181,11 @@
         <w:t xml:space="preserve">, </w:t>
       </w:r>
       <w:r>
-        <w:t xml:space="preserve"> Врач, Дата посещения врача, Дата готовности анализов, стоимость анализов.</w:t>
+        <w:t xml:space="preserve"> Врач</w:t>
+      </w:r>
+      <w:proofErr w:type="gramEnd"/>
+      <w:r>
+        <w:t>, Дата посещения врача, Дата готовности анализов, стоимость анализов.</w:t>
       </w:r>
     </w:p>
     <w:p>
@@ -7938,6 +8306,7 @@
             <w:pPr>
               <w:jc w:val="center"/>
             </w:pPr>
+            <w:proofErr w:type="gramStart"/>
             <w:r>
               <w:t>Φ</w:t>
             </w:r>
@@ -7947,6 +8316,7 @@
               </w:rPr>
               <w:t>(</w:t>
             </w:r>
+            <w:proofErr w:type="gramEnd"/>
             <w:r>
               <w:rPr>
                 <w:lang w:val="en-US"/>
@@ -8025,6 +8395,7 @@
                 <w:lang w:val="en-US"/>
               </w:rPr>
             </w:pPr>
+            <w:proofErr w:type="gramStart"/>
             <w:r>
               <w:t>Φ</w:t>
             </w:r>
@@ -8034,6 +8405,7 @@
               </w:rPr>
               <w:t>(</w:t>
             </w:r>
+            <w:proofErr w:type="gramEnd"/>
             <w:r>
               <w:rPr>
                 <w:lang w:val="en-US"/>
@@ -8120,7 +8492,11 @@
           <w:p>
             <w:pPr>
               <w:jc w:val="center"/>
+              <w:rPr>
+                <w:lang w:val="en-US"/>
+              </w:rPr>
             </w:pPr>
+            <w:proofErr w:type="gramStart"/>
             <w:r>
               <w:t>Φ</w:t>
             </w:r>
@@ -8130,6 +8506,7 @@
               </w:rPr>
               <w:t>(</w:t>
             </w:r>
+            <w:proofErr w:type="gramEnd"/>
             <w:r>
               <w:rPr>
                 <w:lang w:val="en-US"/>
@@ -8224,6 +8601,7 @@
       </w:pPr>
       <w:r>
         <w:rPr>
+          <w:noProof/>
           <w:lang w:val="en-US"/>
         </w:rPr>
         <w:lastRenderedPageBreak/>
@@ -8251,7 +8629,7 @@
                     <pic:cNvPicPr/>
                   </pic:nvPicPr>
                   <pic:blipFill>
-                    <a:blip r:embed="rId9">
+                    <a:blip r:embed="rId13">
                       <a:extLst>
                         <a:ext uri="{28A0092B-C50C-407E-A947-70E740481C1C}">
                           <a14:useLocalDpi xmlns:a14="http://schemas.microsoft.com/office/drawing/2010/main" val="0"/>
@@ -8284,10 +8662,16 @@
         </w:drawing>
       </w:r>
       <w:r>
-        <w:t xml:space="preserve">Рисунок 10.3 Коэффициент </w:t>
-      </w:r>
-      <w:r>
-        <w:t>Φ</w:t>
+        <w:t>Рисунок 10.3 Коэффициент Φ</w:t>
+      </w:r>
+      <w:r>
+        <w:t xml:space="preserve"> для </w:t>
+      </w:r>
+      <w:r>
+        <w:t xml:space="preserve">5% </w:t>
+      </w:r>
+      <w:r>
+        <w:t>датасета</w:t>
       </w:r>
     </w:p>
     <w:p>
@@ -8304,10 +8688,7 @@
         <w:t xml:space="preserve">: </w:t>
       </w:r>
       <w:r>
-        <w:t xml:space="preserve">метод заполнения пропусков на основе линейной регрессии выполняет намного более качественное и реалистичное заполнение пропусков (коэффициент </w:t>
-      </w:r>
-      <w:r>
-        <w:t>Φ</w:t>
+        <w:t>метод заполнения пропусков на основе линейной регрессии выполняет намного более качественное и реалистичное заполнение пропусков (коэффициент Φ</w:t>
       </w:r>
       <w:r>
         <w:t xml:space="preserve"> </w:t>
@@ -8316,13 +8697,15 @@
         <w:t>выше более чем на 48% в сравнении с заполнением средним значением).</w:t>
       </w:r>
       <w:r>
-        <w:t xml:space="preserve"> Дополнительно в этом можно убедиться посмотрев на Коэффициент </w:t>
-      </w:r>
-      <w:r>
-        <w:t>Φ</w:t>
-      </w:r>
-      <w:r>
-        <w:t xml:space="preserve"> между двумя восстановленными датасетами. Датасет, восстановленный с помощью метода заполнения средним, имеет очень близкие коэффициенты при сравнении с исходным и восстановленным линейной регрессией датасетами. Это подтверждает предыдущий вывод</w:t>
+        <w:t xml:space="preserve"> Дополнительно в этом </w:t>
+      </w:r>
+      <w:proofErr w:type="gramStart"/>
+      <w:r>
+        <w:t>можно убедиться</w:t>
+      </w:r>
+      <w:proofErr w:type="gramEnd"/>
+      <w:r>
+        <w:t xml:space="preserve"> посмотрев на Коэффициент Φ между двумя восстановленными датасетами. Датасет, восстановленный с помощью метода заполнения средним, имеет очень близкие коэффициенты при сравнении с исходным и восстановленным линейной регрессией датасетами. Это подтверждает предыдущий вывод</w:t>
       </w:r>
       <w:r>
         <w:t xml:space="preserve">: </w:t>
@@ -8450,6 +8833,9 @@
         <w:jc w:val="center"/>
       </w:pPr>
       <w:r>
+        <w:rPr>
+          <w:noProof/>
+        </w:rPr>
         <w:drawing>
           <wp:anchor distT="0" distB="0" distL="114300" distR="114300" simplePos="0" relativeHeight="251660288" behindDoc="1" locked="0" layoutInCell="1" allowOverlap="1" wp14:anchorId="0B094055" wp14:editId="414CDE8B">
             <wp:simplePos x="0" y="0"/>
@@ -8482,7 +8868,7 @@
                     <pic:cNvPicPr/>
                   </pic:nvPicPr>
                   <pic:blipFill>
-                    <a:blip r:embed="rId10">
+                    <a:blip r:embed="rId14">
                       <a:extLst>
                         <a:ext uri="{28A0092B-C50C-407E-A947-70E740481C1C}">
                           <a14:useLocalDpi xmlns:a14="http://schemas.microsoft.com/office/drawing/2010/main" val="0"/>
@@ -8569,539 +8955,14 @@
         <w:ind w:left="708"/>
       </w:pPr>
       <w:r>
+        <w:rPr>
+          <w:noProof/>
+        </w:rPr>
         <w:drawing>
           <wp:inline distT="0" distB="0" distL="0" distR="0" wp14:anchorId="206157EA" wp14:editId="517673B7">
             <wp:extent cx="5086350" cy="4457700"/>
             <wp:effectExtent l="0" t="0" r="0" b="0"/>
             <wp:docPr id="11" name="Рисунок 11"/>
-            <wp:cNvGraphicFramePr>
-              <a:graphicFrameLocks xmlns:a="http://schemas.openxmlformats.org/drawingml/2006/main" noChangeAspect="1"/>
-            </wp:cNvGraphicFramePr>
-            <a:graphic xmlns:a="http://schemas.openxmlformats.org/drawingml/2006/main">
-              <a:graphicData uri="http://schemas.openxmlformats.org/drawingml/2006/picture">
-                <pic:pic xmlns:pic="http://schemas.openxmlformats.org/drawingml/2006/picture">
-                  <pic:nvPicPr>
-                    <pic:cNvPr id="1" name=""/>
-                    <pic:cNvPicPr/>
-                  </pic:nvPicPr>
-                  <pic:blipFill>
-                    <a:blip r:embed="rId11"/>
-                    <a:stretch>
-                      <a:fillRect/>
-                    </a:stretch>
-                  </pic:blipFill>
-                  <pic:spPr>
-                    <a:xfrm>
-                      <a:off x="0" y="0"/>
-                      <a:ext cx="5086350" cy="4457700"/>
-                    </a:xfrm>
-                    <a:prstGeom prst="rect">
-                      <a:avLst/>
-                    </a:prstGeom>
-                  </pic:spPr>
-                </pic:pic>
-              </a:graphicData>
-            </a:graphic>
-          </wp:inline>
-        </w:drawing>
-      </w:r>
-    </w:p>
-    <w:p>
-      <w:pPr>
-        <w:pStyle w:val="ae"/>
-        <w:jc w:val="center"/>
-      </w:pPr>
-      <w:r>
-        <w:t>Рисунок 10.</w:t>
-      </w:r>
-      <w:r>
-        <w:t>5</w:t>
-      </w:r>
-      <w:r>
-        <w:t xml:space="preserve"> </w:t>
-      </w:r>
-      <w:r>
-        <w:rPr>
-          <w:lang w:val="en-US"/>
-        </w:rPr>
-        <w:t>PCA</w:t>
-      </w:r>
-      <w:r>
-        <w:t>-</w:t>
-      </w:r>
-      <w:r>
-        <w:t xml:space="preserve">визуализация </w:t>
-      </w:r>
-      <w:r>
-        <w:t xml:space="preserve">кластеризации </w:t>
-      </w:r>
-      <w:r>
-        <w:t xml:space="preserve">восстановленного средним значением </w:t>
-      </w:r>
-      <w:r>
-        <w:t>датасета</w:t>
-      </w:r>
-    </w:p>
-    <w:p>
-      <w:r>
-        <w:br w:type="page"/>
-      </w:r>
-    </w:p>
-    <w:p>
-      <w:pPr>
-        <w:pStyle w:val="ae"/>
-        <w:jc w:val="center"/>
-      </w:pPr>
-    </w:p>
-    <w:p>
-      <w:pPr>
-        <w:pStyle w:val="ae"/>
-        <w:numPr>
-          <w:ilvl w:val="2"/>
-          <w:numId w:val="31"/>
-        </w:numPr>
-      </w:pPr>
-      <w:r>
-        <w:t>Датасет, восстановленный методом линейной регрессии</w:t>
-      </w:r>
-    </w:p>
-    <w:p>
-      <w:pPr>
-        <w:pStyle w:val="ae"/>
-        <w:ind w:left="708"/>
-      </w:pPr>
-      <w:r>
-        <w:drawing>
-          <wp:inline distT="0" distB="0" distL="0" distR="0" wp14:anchorId="119E401A" wp14:editId="7F0DF132">
-            <wp:extent cx="5086350" cy="4457700"/>
-            <wp:effectExtent l="0" t="0" r="0" b="0"/>
-            <wp:docPr id="13" name="Рисунок 13"/>
-            <wp:cNvGraphicFramePr>
-              <a:graphicFrameLocks xmlns:a="http://schemas.openxmlformats.org/drawingml/2006/main" noChangeAspect="1"/>
-            </wp:cNvGraphicFramePr>
-            <a:graphic xmlns:a="http://schemas.openxmlformats.org/drawingml/2006/main">
-              <a:graphicData uri="http://schemas.openxmlformats.org/drawingml/2006/picture">
-                <pic:pic xmlns:pic="http://schemas.openxmlformats.org/drawingml/2006/picture">
-                  <pic:nvPicPr>
-                    <pic:cNvPr id="1" name=""/>
-                    <pic:cNvPicPr/>
-                  </pic:nvPicPr>
-                  <pic:blipFill>
-                    <a:blip r:embed="rId12"/>
-                    <a:stretch>
-                      <a:fillRect/>
-                    </a:stretch>
-                  </pic:blipFill>
-                  <pic:spPr>
-                    <a:xfrm>
-                      <a:off x="0" y="0"/>
-                      <a:ext cx="5086350" cy="4457700"/>
-                    </a:xfrm>
-                    <a:prstGeom prst="rect">
-                      <a:avLst/>
-                    </a:prstGeom>
-                  </pic:spPr>
-                </pic:pic>
-              </a:graphicData>
-            </a:graphic>
-          </wp:inline>
-        </w:drawing>
-      </w:r>
-    </w:p>
-    <w:p>
-      <w:pPr>
-        <w:pStyle w:val="ae"/>
-        <w:ind w:left="708"/>
-        <w:jc w:val="center"/>
-      </w:pPr>
-      <w:r>
-        <w:t>Рисунок 10.6</w:t>
-      </w:r>
-      <w:r>
-        <w:t xml:space="preserve"> </w:t>
-      </w:r>
-      <w:r>
-        <w:rPr>
-          <w:lang w:val="en-US"/>
-        </w:rPr>
-        <w:t>PCA</w:t>
-      </w:r>
-      <w:r>
-        <w:t>-</w:t>
-      </w:r>
-      <w:r>
-        <w:t xml:space="preserve">визуализация </w:t>
-      </w:r>
-      <w:r>
-        <w:t xml:space="preserve">кластеризации </w:t>
-      </w:r>
-      <w:r>
-        <w:t xml:space="preserve">восстановленного </w:t>
-      </w:r>
-      <w:r>
-        <w:t>линейной регрессией</w:t>
-      </w:r>
-      <w:r>
-        <w:t xml:space="preserve"> датасета</w:t>
-      </w:r>
-    </w:p>
-    <w:p>
-      <w:pPr>
-        <w:pStyle w:val="ae"/>
-        <w:ind w:left="708"/>
-        <w:jc w:val="center"/>
-      </w:pPr>
-    </w:p>
-    <w:p>
-      <w:pPr>
-        <w:ind w:left="708" w:firstLine="702"/>
-      </w:pPr>
-      <w:r>
-        <w:t>Из данных визуализаций трудно сделать какой-то конкретный вывод. Во обоих случаях восстановления отсутствует критическое изменение структур кластеров</w:t>
-      </w:r>
-      <w:r>
-        <w:t>.</w:t>
-      </w:r>
-    </w:p>
-    <w:p>
-      <w:pPr>
-        <w:ind w:left="708" w:firstLine="702"/>
-      </w:pPr>
-      <w:r>
-        <w:t xml:space="preserve">Далее рассмотрим </w:t>
-      </w:r>
-      <w:r>
-        <w:rPr>
-          <w:lang w:val="en-US"/>
-        </w:rPr>
-        <w:t>t</w:t>
-      </w:r>
-      <w:r>
-        <w:t>-</w:t>
-      </w:r>
-      <w:r>
-        <w:rPr>
-          <w:lang w:val="en-US"/>
-        </w:rPr>
-        <w:t>SNE</w:t>
-      </w:r>
-      <w:r>
-        <w:t xml:space="preserve"> </w:t>
-      </w:r>
-      <w:proofErr w:type="spellStart"/>
-      <w:r>
-        <w:t>визаулизацию</w:t>
-      </w:r>
-      <w:proofErr w:type="spellEnd"/>
-      <w:r>
-        <w:t>, возможно она позволит сделать более уверенные выводы о различиях в качестве кластеризации восстановленных датасетов.</w:t>
-      </w:r>
-    </w:p>
-    <w:p>
-      <w:r>
-        <w:br w:type="page"/>
-      </w:r>
-    </w:p>
-    <w:p>
-      <w:pPr>
-        <w:ind w:left="708" w:firstLine="702"/>
-      </w:pPr>
-    </w:p>
-    <w:p>
-      <w:pPr>
-        <w:rPr>
-          <w:lang w:val="en-US"/>
-        </w:rPr>
-      </w:pPr>
-      <w:r>
-        <w:tab/>
-      </w:r>
-      <w:r>
-        <w:tab/>
-      </w:r>
-      <w:r>
-        <w:t xml:space="preserve">Для </w:t>
-      </w:r>
-      <w:r>
-        <w:rPr>
-          <w:lang w:val="en-US"/>
-        </w:rPr>
-        <w:t>t</w:t>
-      </w:r>
-      <w:r>
-        <w:t>-</w:t>
-      </w:r>
-      <w:r>
-        <w:rPr>
-          <w:lang w:val="en-US"/>
-        </w:rPr>
-        <w:t>SNE</w:t>
-      </w:r>
-      <w:r>
-        <w:t xml:space="preserve"> </w:t>
-      </w:r>
-      <w:r>
-        <w:t>визуализации получаем следующие графики</w:t>
-      </w:r>
-      <w:r>
-        <w:t>:</w:t>
-      </w:r>
-    </w:p>
-    <w:p>
-      <w:pPr>
-        <w:pStyle w:val="a7"/>
-        <w:numPr>
-          <w:ilvl w:val="2"/>
-          <w:numId w:val="29"/>
-        </w:numPr>
-      </w:pPr>
-      <w:r>
-        <w:t>Исходный датасет</w:t>
-      </w:r>
-    </w:p>
-    <w:p>
-      <w:pPr>
-        <w:ind w:left="708"/>
-        <w:rPr>
-          <w:lang w:val="en-US"/>
-        </w:rPr>
-      </w:pPr>
-      <w:r>
-        <w:rPr>
-          <w:lang w:val="en-US"/>
-        </w:rPr>
-        <w:drawing>
-          <wp:inline distT="0" distB="0" distL="0" distR="0" wp14:anchorId="1E54A1DD" wp14:editId="2FD26B89">
-            <wp:extent cx="5172075" cy="4457700"/>
-            <wp:effectExtent l="0" t="0" r="9525" b="0"/>
-            <wp:docPr id="14" name="Рисунок 14"/>
-            <wp:cNvGraphicFramePr>
-              <a:graphicFrameLocks xmlns:a="http://schemas.openxmlformats.org/drawingml/2006/main" noChangeAspect="1"/>
-            </wp:cNvGraphicFramePr>
-            <a:graphic xmlns:a="http://schemas.openxmlformats.org/drawingml/2006/main">
-              <a:graphicData uri="http://schemas.openxmlformats.org/drawingml/2006/picture">
-                <pic:pic xmlns:pic="http://schemas.openxmlformats.org/drawingml/2006/picture">
-                  <pic:nvPicPr>
-                    <pic:cNvPr id="1" name=""/>
-                    <pic:cNvPicPr/>
-                  </pic:nvPicPr>
-                  <pic:blipFill>
-                    <a:blip r:embed="rId13"/>
-                    <a:stretch>
-                      <a:fillRect/>
-                    </a:stretch>
-                  </pic:blipFill>
-                  <pic:spPr>
-                    <a:xfrm>
-                      <a:off x="0" y="0"/>
-                      <a:ext cx="5172075" cy="4457700"/>
-                    </a:xfrm>
-                    <a:prstGeom prst="rect">
-                      <a:avLst/>
-                    </a:prstGeom>
-                  </pic:spPr>
-                </pic:pic>
-              </a:graphicData>
-            </a:graphic>
-          </wp:inline>
-        </w:drawing>
-      </w:r>
-    </w:p>
-    <w:p>
-      <w:pPr>
-        <w:ind w:left="708"/>
-        <w:jc w:val="center"/>
-      </w:pPr>
-      <w:r>
-        <w:t xml:space="preserve">Рисунок 10.7 </w:t>
-      </w:r>
-      <w:r>
-        <w:rPr>
-          <w:lang w:val="en-US"/>
-        </w:rPr>
-        <w:t>t</w:t>
-      </w:r>
-      <w:r>
-        <w:t>-</w:t>
-      </w:r>
-      <w:r>
-        <w:rPr>
-          <w:lang w:val="en-US"/>
-        </w:rPr>
-        <w:t>SNE</w:t>
-      </w:r>
-      <w:r>
-        <w:t xml:space="preserve"> </w:t>
-      </w:r>
-      <w:r>
-        <w:t>визуализация кластеризации</w:t>
-      </w:r>
-      <w:r>
-        <w:t xml:space="preserve"> исходного датасета</w:t>
-      </w:r>
-    </w:p>
-    <w:p>
-      <w:r>
-        <w:br w:type="page"/>
-      </w:r>
-    </w:p>
-    <w:p>
-      <w:pPr>
-        <w:ind w:left="708"/>
-        <w:jc w:val="center"/>
-      </w:pPr>
-    </w:p>
-    <w:p>
-      <w:pPr>
-        <w:pStyle w:val="a7"/>
-        <w:numPr>
-          <w:ilvl w:val="2"/>
-          <w:numId w:val="29"/>
-        </w:numPr>
-      </w:pPr>
-      <w:r>
-        <w:t>Датасет, восстановленный методом заполнения средним значением</w:t>
-      </w:r>
-      <w:r>
-        <w:rPr>
-          <w:noProof/>
-        </w:rPr>
-        <w:t xml:space="preserve"> </w:t>
-      </w:r>
-    </w:p>
-    <w:p>
-      <w:pPr>
-        <w:ind w:left="708"/>
-      </w:pPr>
-      <w:r>
-        <w:drawing>
-          <wp:inline distT="0" distB="0" distL="0" distR="0" wp14:anchorId="6D17B1BB" wp14:editId="410A3B02">
-            <wp:extent cx="5172075" cy="4457700"/>
-            <wp:effectExtent l="0" t="0" r="9525" b="0"/>
-            <wp:docPr id="15" name="Рисунок 15"/>
-            <wp:cNvGraphicFramePr>
-              <a:graphicFrameLocks xmlns:a="http://schemas.openxmlformats.org/drawingml/2006/main" noChangeAspect="1"/>
-            </wp:cNvGraphicFramePr>
-            <a:graphic xmlns:a="http://schemas.openxmlformats.org/drawingml/2006/main">
-              <a:graphicData uri="http://schemas.openxmlformats.org/drawingml/2006/picture">
-                <pic:pic xmlns:pic="http://schemas.openxmlformats.org/drawingml/2006/picture">
-                  <pic:nvPicPr>
-                    <pic:cNvPr id="1" name=""/>
-                    <pic:cNvPicPr/>
-                  </pic:nvPicPr>
-                  <pic:blipFill>
-                    <a:blip r:embed="rId14"/>
-                    <a:stretch>
-                      <a:fillRect/>
-                    </a:stretch>
-                  </pic:blipFill>
-                  <pic:spPr>
-                    <a:xfrm>
-                      <a:off x="0" y="0"/>
-                      <a:ext cx="5172075" cy="4457700"/>
-                    </a:xfrm>
-                    <a:prstGeom prst="rect">
-                      <a:avLst/>
-                    </a:prstGeom>
-                  </pic:spPr>
-                </pic:pic>
-              </a:graphicData>
-            </a:graphic>
-          </wp:inline>
-        </w:drawing>
-      </w:r>
-      <w:r>
-        <w:t xml:space="preserve"> </w:t>
-      </w:r>
-    </w:p>
-    <w:p>
-      <w:pPr>
-        <w:pStyle w:val="ae"/>
-        <w:jc w:val="center"/>
-      </w:pPr>
-      <w:r>
-        <w:t>Рисунок 10.</w:t>
-      </w:r>
-      <w:r>
-        <w:t>8</w:t>
-      </w:r>
-      <w:r>
-        <w:t xml:space="preserve"> </w:t>
-      </w:r>
-      <w:r>
-        <w:rPr>
-          <w:lang w:val="en-US"/>
-        </w:rPr>
-        <w:t>t</w:t>
-      </w:r>
-      <w:r>
-        <w:t>-</w:t>
-      </w:r>
-      <w:r>
-        <w:rPr>
-          <w:lang w:val="en-US"/>
-        </w:rPr>
-        <w:t>SNE</w:t>
-      </w:r>
-      <w:r>
-        <w:t xml:space="preserve"> </w:t>
-      </w:r>
-      <w:r>
-        <w:t>визуализация кластеризации восстановленного средним значением датасета</w:t>
-      </w:r>
-    </w:p>
-    <w:p>
-      <w:r>
-        <w:br w:type="page"/>
-      </w:r>
-    </w:p>
-    <w:p>
-      <w:pPr>
-        <w:pStyle w:val="ae"/>
-        <w:jc w:val="center"/>
-        <w:rPr>
-          <w:lang w:val="en-US"/>
-        </w:rPr>
-      </w:pPr>
-    </w:p>
-    <w:p>
-      <w:pPr>
-        <w:pStyle w:val="ae"/>
-        <w:jc w:val="center"/>
-        <w:rPr>
-          <w:lang w:val="en-US"/>
-        </w:rPr>
-      </w:pPr>
-    </w:p>
-    <w:p>
-      <w:pPr>
-        <w:pStyle w:val="ae"/>
-        <w:numPr>
-          <w:ilvl w:val="2"/>
-          <w:numId w:val="29"/>
-        </w:numPr>
-      </w:pPr>
-      <w:r>
-        <w:t>Датасет, восстановленный методом линейной регрессии</w:t>
-      </w:r>
-    </w:p>
-    <w:p>
-      <w:pPr>
-        <w:pStyle w:val="ae"/>
-        <w:ind w:left="708"/>
-        <w:rPr>
-          <w:lang w:val="en-US"/>
-        </w:rPr>
-      </w:pPr>
-      <w:r>
-        <w:rPr>
-          <w:lang w:val="en-US"/>
-        </w:rPr>
-        <w:drawing>
-          <wp:inline distT="0" distB="0" distL="0" distR="0" wp14:anchorId="18B94071" wp14:editId="15E9F410">
-            <wp:extent cx="5172075" cy="4457700"/>
-            <wp:effectExtent l="0" t="0" r="9525" b="0"/>
-            <wp:docPr id="17" name="Рисунок 17"/>
             <wp:cNvGraphicFramePr>
               <a:graphicFrameLocks xmlns:a="http://schemas.openxmlformats.org/drawingml/2006/main" noChangeAspect="1"/>
             </wp:cNvGraphicFramePr>
@@ -9121,6 +8982,291 @@
                   <pic:spPr>
                     <a:xfrm>
                       <a:off x="0" y="0"/>
+                      <a:ext cx="5086350" cy="4457700"/>
+                    </a:xfrm>
+                    <a:prstGeom prst="rect">
+                      <a:avLst/>
+                    </a:prstGeom>
+                  </pic:spPr>
+                </pic:pic>
+              </a:graphicData>
+            </a:graphic>
+          </wp:inline>
+        </w:drawing>
+      </w:r>
+    </w:p>
+    <w:p>
+      <w:pPr>
+        <w:pStyle w:val="ae"/>
+        <w:jc w:val="center"/>
+      </w:pPr>
+      <w:r>
+        <w:t xml:space="preserve">Рисунок 10.5 </w:t>
+      </w:r>
+      <w:r>
+        <w:rPr>
+          <w:lang w:val="en-US"/>
+        </w:rPr>
+        <w:t>PCA</w:t>
+      </w:r>
+      <w:r>
+        <w:t>-</w:t>
+      </w:r>
+      <w:r>
+        <w:t xml:space="preserve">визуализация </w:t>
+      </w:r>
+      <w:r>
+        <w:t xml:space="preserve">кластеризации </w:t>
+      </w:r>
+      <w:r>
+        <w:t>восстановленного средним значением датасета</w:t>
+      </w:r>
+    </w:p>
+    <w:p>
+      <w:r>
+        <w:br w:type="page"/>
+      </w:r>
+    </w:p>
+    <w:p>
+      <w:pPr>
+        <w:pStyle w:val="ae"/>
+        <w:jc w:val="center"/>
+      </w:pPr>
+    </w:p>
+    <w:p>
+      <w:pPr>
+        <w:pStyle w:val="ae"/>
+        <w:numPr>
+          <w:ilvl w:val="2"/>
+          <w:numId w:val="31"/>
+        </w:numPr>
+      </w:pPr>
+      <w:r>
+        <w:t>Датасет, восстановленный методом линейной регрессии</w:t>
+      </w:r>
+    </w:p>
+    <w:p>
+      <w:pPr>
+        <w:pStyle w:val="ae"/>
+        <w:ind w:left="708"/>
+      </w:pPr>
+      <w:r>
+        <w:rPr>
+          <w:noProof/>
+        </w:rPr>
+        <w:drawing>
+          <wp:inline distT="0" distB="0" distL="0" distR="0" wp14:anchorId="119E401A" wp14:editId="7F0DF132">
+            <wp:extent cx="5086350" cy="4457700"/>
+            <wp:effectExtent l="0" t="0" r="0" b="0"/>
+            <wp:docPr id="13" name="Рисунок 13"/>
+            <wp:cNvGraphicFramePr>
+              <a:graphicFrameLocks xmlns:a="http://schemas.openxmlformats.org/drawingml/2006/main" noChangeAspect="1"/>
+            </wp:cNvGraphicFramePr>
+            <a:graphic xmlns:a="http://schemas.openxmlformats.org/drawingml/2006/main">
+              <a:graphicData uri="http://schemas.openxmlformats.org/drawingml/2006/picture">
+                <pic:pic xmlns:pic="http://schemas.openxmlformats.org/drawingml/2006/picture">
+                  <pic:nvPicPr>
+                    <pic:cNvPr id="1" name=""/>
+                    <pic:cNvPicPr/>
+                  </pic:nvPicPr>
+                  <pic:blipFill>
+                    <a:blip r:embed="rId16"/>
+                    <a:stretch>
+                      <a:fillRect/>
+                    </a:stretch>
+                  </pic:blipFill>
+                  <pic:spPr>
+                    <a:xfrm>
+                      <a:off x="0" y="0"/>
+                      <a:ext cx="5086350" cy="4457700"/>
+                    </a:xfrm>
+                    <a:prstGeom prst="rect">
+                      <a:avLst/>
+                    </a:prstGeom>
+                  </pic:spPr>
+                </pic:pic>
+              </a:graphicData>
+            </a:graphic>
+          </wp:inline>
+        </w:drawing>
+      </w:r>
+    </w:p>
+    <w:p>
+      <w:pPr>
+        <w:pStyle w:val="ae"/>
+        <w:ind w:left="708"/>
+        <w:jc w:val="center"/>
+      </w:pPr>
+      <w:r>
+        <w:t>Рисунок 10.6</w:t>
+      </w:r>
+      <w:r>
+        <w:t xml:space="preserve"> </w:t>
+      </w:r>
+      <w:r>
+        <w:rPr>
+          <w:lang w:val="en-US"/>
+        </w:rPr>
+        <w:t>PCA</w:t>
+      </w:r>
+      <w:r>
+        <w:t>-</w:t>
+      </w:r>
+      <w:r>
+        <w:t xml:space="preserve">визуализация </w:t>
+      </w:r>
+      <w:r>
+        <w:t xml:space="preserve">кластеризации </w:t>
+      </w:r>
+      <w:r>
+        <w:t>восстановленного линейной регрессией датасета</w:t>
+      </w:r>
+    </w:p>
+    <w:p>
+      <w:pPr>
+        <w:pStyle w:val="ae"/>
+        <w:ind w:left="708"/>
+        <w:jc w:val="center"/>
+      </w:pPr>
+    </w:p>
+    <w:p>
+      <w:pPr>
+        <w:ind w:left="708" w:firstLine="702"/>
+      </w:pPr>
+      <w:r>
+        <w:t>Из данных визуализаций трудно сделать какой-то конкретный вывод. Во обоих случаях восстановления отсутствует критическое изменение структур кластеров</w:t>
+      </w:r>
+      <w:r>
+        <w:t>.</w:t>
+      </w:r>
+    </w:p>
+    <w:p>
+      <w:pPr>
+        <w:ind w:left="708" w:firstLine="702"/>
+      </w:pPr>
+      <w:r>
+        <w:t xml:space="preserve">Далее рассмотрим </w:t>
+      </w:r>
+      <w:r>
+        <w:rPr>
+          <w:lang w:val="en-US"/>
+        </w:rPr>
+        <w:t>t</w:t>
+      </w:r>
+      <w:r>
+        <w:t>-</w:t>
+      </w:r>
+      <w:r>
+        <w:rPr>
+          <w:lang w:val="en-US"/>
+        </w:rPr>
+        <w:t>SNE</w:t>
+      </w:r>
+      <w:r>
+        <w:t xml:space="preserve"> </w:t>
+      </w:r>
+      <w:proofErr w:type="spellStart"/>
+      <w:r>
+        <w:t>визаулизацию</w:t>
+      </w:r>
+      <w:proofErr w:type="spellEnd"/>
+      <w:r>
+        <w:t>, возможно она позволит сделать более уверенные выводы о различиях в качестве кластеризации восстановленных датасетов.</w:t>
+      </w:r>
+    </w:p>
+    <w:p>
+      <w:r>
+        <w:br w:type="page"/>
+      </w:r>
+    </w:p>
+    <w:p>
+      <w:pPr>
+        <w:ind w:left="708" w:firstLine="702"/>
+      </w:pPr>
+    </w:p>
+    <w:p>
+      <w:r>
+        <w:tab/>
+      </w:r>
+      <w:r>
+        <w:tab/>
+      </w:r>
+      <w:r>
+        <w:t xml:space="preserve">Для </w:t>
+      </w:r>
+      <w:r>
+        <w:rPr>
+          <w:lang w:val="en-US"/>
+        </w:rPr>
+        <w:t>t</w:t>
+      </w:r>
+      <w:r>
+        <w:t>-</w:t>
+      </w:r>
+      <w:r>
+        <w:rPr>
+          <w:lang w:val="en-US"/>
+        </w:rPr>
+        <w:t>SNE</w:t>
+      </w:r>
+      <w:r>
+        <w:t xml:space="preserve"> </w:t>
+      </w:r>
+      <w:r>
+        <w:t>визуализации получаем следующие графики</w:t>
+      </w:r>
+      <w:r>
+        <w:t>:</w:t>
+      </w:r>
+    </w:p>
+    <w:p>
+      <w:pPr>
+        <w:pStyle w:val="a7"/>
+        <w:numPr>
+          <w:ilvl w:val="2"/>
+          <w:numId w:val="29"/>
+        </w:numPr>
+      </w:pPr>
+      <w:r>
+        <w:t>Исходный датасет</w:t>
+      </w:r>
+    </w:p>
+    <w:p>
+      <w:pPr>
+        <w:ind w:left="708"/>
+        <w:rPr>
+          <w:lang w:val="en-US"/>
+        </w:rPr>
+      </w:pPr>
+      <w:r>
+        <w:rPr>
+          <w:noProof/>
+          <w:lang w:val="en-US"/>
+        </w:rPr>
+        <w:drawing>
+          <wp:inline distT="0" distB="0" distL="0" distR="0" wp14:anchorId="1E54A1DD" wp14:editId="2FD26B89">
+            <wp:extent cx="5172075" cy="4457700"/>
+            <wp:effectExtent l="0" t="0" r="9525" b="0"/>
+            <wp:docPr id="14" name="Рисунок 14"/>
+            <wp:cNvGraphicFramePr>
+              <a:graphicFrameLocks xmlns:a="http://schemas.openxmlformats.org/drawingml/2006/main" noChangeAspect="1"/>
+            </wp:cNvGraphicFramePr>
+            <a:graphic xmlns:a="http://schemas.openxmlformats.org/drawingml/2006/main">
+              <a:graphicData uri="http://schemas.openxmlformats.org/drawingml/2006/picture">
+                <pic:pic xmlns:pic="http://schemas.openxmlformats.org/drawingml/2006/picture">
+                  <pic:nvPicPr>
+                    <pic:cNvPr id="1" name=""/>
+                    <pic:cNvPicPr/>
+                  </pic:nvPicPr>
+                  <pic:blipFill>
+                    <a:blip r:embed="rId17"/>
+                    <a:stretch>
+                      <a:fillRect/>
+                    </a:stretch>
+                  </pic:blipFill>
+                  <pic:spPr>
+                    <a:xfrm>
+                      <a:off x="0" y="0"/>
                       <a:ext cx="5172075" cy="4457700"/>
                     </a:xfrm>
                     <a:prstGeom prst="rect">
@@ -9136,18 +9282,231 @@
     </w:p>
     <w:p>
       <w:pPr>
+        <w:ind w:left="708"/>
+        <w:jc w:val="center"/>
+      </w:pPr>
+      <w:r>
+        <w:t xml:space="preserve">Рисунок 10.7 </w:t>
+      </w:r>
+      <w:r>
+        <w:rPr>
+          <w:lang w:val="en-US"/>
+        </w:rPr>
+        <w:t>t</w:t>
+      </w:r>
+      <w:r>
+        <w:t>-</w:t>
+      </w:r>
+      <w:r>
+        <w:rPr>
+          <w:lang w:val="en-US"/>
+        </w:rPr>
+        <w:t>SNE</w:t>
+      </w:r>
+      <w:r>
+        <w:t xml:space="preserve"> </w:t>
+      </w:r>
+      <w:r>
+        <w:t>визуализация кластеризации</w:t>
+      </w:r>
+      <w:r>
+        <w:t xml:space="preserve"> исходного датасета</w:t>
+      </w:r>
+    </w:p>
+    <w:p>
+      <w:r>
+        <w:br w:type="page"/>
+      </w:r>
+    </w:p>
+    <w:p>
+      <w:pPr>
+        <w:ind w:left="708"/>
+        <w:jc w:val="center"/>
+      </w:pPr>
+    </w:p>
+    <w:p>
+      <w:pPr>
+        <w:pStyle w:val="a7"/>
+        <w:numPr>
+          <w:ilvl w:val="2"/>
+          <w:numId w:val="29"/>
+        </w:numPr>
+      </w:pPr>
+      <w:r>
+        <w:t>Датасет, восстановленный методом заполнения средним значением</w:t>
+      </w:r>
+      <w:r>
+        <w:rPr>
+          <w:noProof/>
+        </w:rPr>
+        <w:t xml:space="preserve"> </w:t>
+      </w:r>
+    </w:p>
+    <w:p>
+      <w:pPr>
+        <w:ind w:left="708"/>
+      </w:pPr>
+      <w:r>
+        <w:rPr>
+          <w:noProof/>
+        </w:rPr>
+        <w:drawing>
+          <wp:inline distT="0" distB="0" distL="0" distR="0" wp14:anchorId="6D17B1BB" wp14:editId="410A3B02">
+            <wp:extent cx="5172075" cy="4457700"/>
+            <wp:effectExtent l="0" t="0" r="9525" b="0"/>
+            <wp:docPr id="15" name="Рисунок 15"/>
+            <wp:cNvGraphicFramePr>
+              <a:graphicFrameLocks xmlns:a="http://schemas.openxmlformats.org/drawingml/2006/main" noChangeAspect="1"/>
+            </wp:cNvGraphicFramePr>
+            <a:graphic xmlns:a="http://schemas.openxmlformats.org/drawingml/2006/main">
+              <a:graphicData uri="http://schemas.openxmlformats.org/drawingml/2006/picture">
+                <pic:pic xmlns:pic="http://schemas.openxmlformats.org/drawingml/2006/picture">
+                  <pic:nvPicPr>
+                    <pic:cNvPr id="1" name=""/>
+                    <pic:cNvPicPr/>
+                  </pic:nvPicPr>
+                  <pic:blipFill>
+                    <a:blip r:embed="rId18"/>
+                    <a:stretch>
+                      <a:fillRect/>
+                    </a:stretch>
+                  </pic:blipFill>
+                  <pic:spPr>
+                    <a:xfrm>
+                      <a:off x="0" y="0"/>
+                      <a:ext cx="5172075" cy="4457700"/>
+                    </a:xfrm>
+                    <a:prstGeom prst="rect">
+                      <a:avLst/>
+                    </a:prstGeom>
+                  </pic:spPr>
+                </pic:pic>
+              </a:graphicData>
+            </a:graphic>
+          </wp:inline>
+        </w:drawing>
+      </w:r>
+      <w:r>
+        <w:t xml:space="preserve"> </w:t>
+      </w:r>
+    </w:p>
+    <w:p>
+      <w:pPr>
+        <w:pStyle w:val="ae"/>
+        <w:jc w:val="center"/>
+      </w:pPr>
+      <w:r>
+        <w:t xml:space="preserve">Рисунок 10.8 </w:t>
+      </w:r>
+      <w:r>
+        <w:rPr>
+          <w:lang w:val="en-US"/>
+        </w:rPr>
+        <w:t>t</w:t>
+      </w:r>
+      <w:r>
+        <w:t>-</w:t>
+      </w:r>
+      <w:r>
+        <w:rPr>
+          <w:lang w:val="en-US"/>
+        </w:rPr>
+        <w:t>SNE</w:t>
+      </w:r>
+      <w:r>
+        <w:t xml:space="preserve"> </w:t>
+      </w:r>
+      <w:r>
+        <w:t>визуализация кластеризации восстановленного средним значением датасета</w:t>
+      </w:r>
+    </w:p>
+    <w:p>
+      <w:r>
+        <w:br w:type="page"/>
+      </w:r>
+    </w:p>
+    <w:p>
+      <w:pPr>
+        <w:pStyle w:val="ae"/>
+        <w:jc w:val="center"/>
+      </w:pPr>
+    </w:p>
+    <w:p>
+      <w:pPr>
+        <w:pStyle w:val="ae"/>
+        <w:jc w:val="center"/>
+      </w:pPr>
+    </w:p>
+    <w:p>
+      <w:pPr>
+        <w:pStyle w:val="ae"/>
+        <w:numPr>
+          <w:ilvl w:val="2"/>
+          <w:numId w:val="29"/>
+        </w:numPr>
+      </w:pPr>
+      <w:r>
+        <w:t>Датасет, восстановленный методом линейной регрессии</w:t>
+      </w:r>
+    </w:p>
+    <w:p>
+      <w:pPr>
+        <w:pStyle w:val="ae"/>
+        <w:ind w:left="708"/>
+        <w:rPr>
+          <w:lang w:val="en-US"/>
+        </w:rPr>
+      </w:pPr>
+      <w:r>
+        <w:rPr>
+          <w:noProof/>
+          <w:lang w:val="en-US"/>
+        </w:rPr>
+        <w:drawing>
+          <wp:inline distT="0" distB="0" distL="0" distR="0" wp14:anchorId="18B94071" wp14:editId="15E9F410">
+            <wp:extent cx="5172075" cy="4457700"/>
+            <wp:effectExtent l="0" t="0" r="9525" b="0"/>
+            <wp:docPr id="17" name="Рисунок 17"/>
+            <wp:cNvGraphicFramePr>
+              <a:graphicFrameLocks xmlns:a="http://schemas.openxmlformats.org/drawingml/2006/main" noChangeAspect="1"/>
+            </wp:cNvGraphicFramePr>
+            <a:graphic xmlns:a="http://schemas.openxmlformats.org/drawingml/2006/main">
+              <a:graphicData uri="http://schemas.openxmlformats.org/drawingml/2006/picture">
+                <pic:pic xmlns:pic="http://schemas.openxmlformats.org/drawingml/2006/picture">
+                  <pic:nvPicPr>
+                    <pic:cNvPr id="1" name=""/>
+                    <pic:cNvPicPr/>
+                  </pic:nvPicPr>
+                  <pic:blipFill>
+                    <a:blip r:embed="rId19"/>
+                    <a:stretch>
+                      <a:fillRect/>
+                    </a:stretch>
+                  </pic:blipFill>
+                  <pic:spPr>
+                    <a:xfrm>
+                      <a:off x="0" y="0"/>
+                      <a:ext cx="5172075" cy="4457700"/>
+                    </a:xfrm>
+                    <a:prstGeom prst="rect">
+                      <a:avLst/>
+                    </a:prstGeom>
+                  </pic:spPr>
+                </pic:pic>
+              </a:graphicData>
+            </a:graphic>
+          </wp:inline>
+        </w:drawing>
+      </w:r>
+    </w:p>
+    <w:p>
+      <w:pPr>
         <w:pStyle w:val="ae"/>
         <w:ind w:left="708"/>
         <w:jc w:val="center"/>
       </w:pPr>
       <w:r>
-        <w:t>Р</w:t>
-      </w:r>
-      <w:r>
-        <w:t>исунок 10.</w:t>
-      </w:r>
-      <w:r>
-        <w:t>9</w:t>
+        <w:t>Рисунок 10.9</w:t>
       </w:r>
       <w:r>
         <w:t xml:space="preserve"> </w:t>
@@ -9179,9 +9538,6 @@
         <w:pStyle w:val="ae"/>
         <w:ind w:left="708"/>
         <w:jc w:val="center"/>
-        <w:rPr>
-          <w:lang w:val="en-US"/>
-        </w:rPr>
       </w:pPr>
     </w:p>
     <w:p>
@@ -9885,16 +10241,7 @@
         <w:jc w:val="right"/>
       </w:pPr>
       <w:r>
-        <w:t>Таблица 10.1</w:t>
-      </w:r>
-      <w:r>
-        <w:t>1</w:t>
-      </w:r>
-      <w:r>
-        <w:t xml:space="preserve"> Матрица </w:t>
-      </w:r>
-      <w:r>
-        <w:t>2</w:t>
+        <w:t>Таблица 10.11 Матрица 2</w:t>
       </w:r>
     </w:p>
     <w:tbl>
@@ -10655,14 +11002,707 @@
         <w:ind w:left="708" w:firstLine="708"/>
       </w:pPr>
       <w:r>
-        <w:t>Разница невелика, поэтому по этому критерию методы сопоставимы, а выбор в пользу линейной регрессии оправдывается скорее глобальными метриками (Евклид, Чебышёв, Φ), чем медианной кластеризацией.”</w:t>
+        <w:t>Разница невелика, поэтому по этому критерию методы сопоставимы</w:t>
+      </w:r>
+      <w:r>
+        <w:t>.</w:t>
       </w:r>
     </w:p>
     <w:p>
       <w:pPr>
         <w:pStyle w:val="ae"/>
-        <w:ind w:left="1416"/>
-      </w:pPr>
+        <w:spacing w:line="276" w:lineRule="auto"/>
+        <w:ind w:left="708" w:firstLine="702"/>
+      </w:pPr>
+      <w:r>
+        <w:drawing>
+          <wp:anchor distT="0" distB="0" distL="114300" distR="114300" simplePos="0" relativeHeight="251661312" behindDoc="1" locked="0" layoutInCell="1" allowOverlap="1" wp14:anchorId="48B8EB27" wp14:editId="59003D0A">
+            <wp:simplePos x="0" y="0"/>
+            <wp:positionH relativeFrom="page">
+              <wp:align>center</wp:align>
+            </wp:positionH>
+            <wp:positionV relativeFrom="paragraph">
+              <wp:posOffset>774700</wp:posOffset>
+            </wp:positionV>
+            <wp:extent cx="7180580" cy="1943100"/>
+            <wp:effectExtent l="0" t="0" r="1270" b="0"/>
+            <wp:wrapTight wrapText="bothSides">
+              <wp:wrapPolygon edited="0">
+                <wp:start x="0" y="0"/>
+                <wp:lineTo x="0" y="21388"/>
+                <wp:lineTo x="21547" y="21388"/>
+                <wp:lineTo x="21547" y="0"/>
+                <wp:lineTo x="0" y="0"/>
+              </wp:wrapPolygon>
+            </wp:wrapTight>
+            <wp:docPr id="4" name="Рисунок 4"/>
+            <wp:cNvGraphicFramePr>
+              <a:graphicFrameLocks xmlns:a="http://schemas.openxmlformats.org/drawingml/2006/main" noChangeAspect="1"/>
+            </wp:cNvGraphicFramePr>
+            <a:graphic xmlns:a="http://schemas.openxmlformats.org/drawingml/2006/main">
+              <a:graphicData uri="http://schemas.openxmlformats.org/drawingml/2006/picture">
+                <pic:pic xmlns:pic="http://schemas.openxmlformats.org/drawingml/2006/picture">
+                  <pic:nvPicPr>
+                    <pic:cNvPr id="1" name=""/>
+                    <pic:cNvPicPr/>
+                  </pic:nvPicPr>
+                  <pic:blipFill>
+                    <a:blip r:embed="rId20">
+                      <a:extLst>
+                        <a:ext uri="{28A0092B-C50C-407E-A947-70E740481C1C}">
+                          <a14:useLocalDpi xmlns:a14="http://schemas.microsoft.com/office/drawing/2010/main" val="0"/>
+                        </a:ext>
+                      </a:extLst>
+                    </a:blip>
+                    <a:stretch>
+                      <a:fillRect/>
+                    </a:stretch>
+                  </pic:blipFill>
+                  <pic:spPr>
+                    <a:xfrm>
+                      <a:off x="0" y="0"/>
+                      <a:ext cx="7180580" cy="1943100"/>
+                    </a:xfrm>
+                    <a:prstGeom prst="rect">
+                      <a:avLst/>
+                    </a:prstGeom>
+                  </pic:spPr>
+                </pic:pic>
+              </a:graphicData>
+            </a:graphic>
+            <wp14:sizeRelH relativeFrom="margin">
+              <wp14:pctWidth>0</wp14:pctWidth>
+            </wp14:sizeRelH>
+            <wp14:sizeRelV relativeFrom="margin">
+              <wp14:pctHeight>0</wp14:pctHeight>
+            </wp14:sizeRelV>
+          </wp:anchor>
+        </w:drawing>
+      </w:r>
+      <w:r>
+        <w:t>Дополнительно сравним качество восстановления данных сравнив стандартные статистические метрики до и после восстановления (среднее, медиана мода)</w:t>
+      </w:r>
+      <w:r>
+        <w:t>.</w:t>
+      </w:r>
+    </w:p>
+    <w:p>
+      <w:pPr>
+        <w:pStyle w:val="ae"/>
+        <w:spacing w:line="276" w:lineRule="auto"/>
+        <w:ind w:left="708" w:firstLine="702"/>
+        <w:jc w:val="center"/>
+      </w:pPr>
+      <w:r>
+        <w:t>Рисунок 10.10 Сравнение статистических метрик</w:t>
+      </w:r>
+    </w:p>
+    <w:p>
+      <w:pPr>
+        <w:pStyle w:val="ae"/>
+        <w:spacing w:line="276" w:lineRule="auto"/>
+        <w:ind w:left="708" w:firstLine="702"/>
+        <w:rPr>
+          <w:lang w:val="en-US"/>
+        </w:rPr>
+      </w:pPr>
+      <w:r>
+        <w:t xml:space="preserve">Из данных графиков видим заметное преимущество метода восстановления линейной регрессии по параметрам среднего и </w:t>
+      </w:r>
+    </w:p>
+    <w:p>
+      <w:pPr>
+        <w:pStyle w:val="ae"/>
+        <w:spacing w:line="276" w:lineRule="auto"/>
+        <w:ind w:left="708" w:firstLine="702"/>
+        <w:rPr>
+          <w:lang w:val="en-US"/>
+        </w:rPr>
+      </w:pPr>
+      <w:r>
+        <w:t>медианы (примерно 4-кратная разница в отклонении по медиане и по среднему). По параметру моды метод заполнения средним оказался незначительно лучше. Делаем вывод, что метод заполнения с использованием линейной регрессии восстанавливает статистические метрики значительно лучше, чем метод заполнения средним.</w:t>
+      </w:r>
+    </w:p>
+    <w:p>
+      <w:pPr>
+        <w:pStyle w:val="ae"/>
+        <w:spacing w:line="276" w:lineRule="auto"/>
+        <w:ind w:left="708" w:firstLine="702"/>
+      </w:pPr>
+      <w:r>
+        <w:t>Для получения более информативных результатов сравнения применим методы восстановления для датасетов с другим процентов потери данных. Рассмотрим датасета с 2% и 10% потерянных данных.</w:t>
+      </w:r>
+    </w:p>
+    <w:p>
+      <w:pPr>
+        <w:pStyle w:val="ae"/>
+        <w:spacing w:line="276" w:lineRule="auto"/>
+        <w:ind w:left="708" w:firstLine="702"/>
+      </w:pPr>
+      <w:r>
+        <w:lastRenderedPageBreak/>
+        <w:t>Рассматриваем результаты восстановления датасета с 10</w:t>
+      </w:r>
+      <w:r>
+        <w:t xml:space="preserve">% </w:t>
+      </w:r>
+      <w:r>
+        <w:t>потерь. Получаем следующие результаты</w:t>
+      </w:r>
+      <w:r>
+        <w:t>:</w:t>
+      </w:r>
+    </w:p>
+    <w:p>
+      <w:pPr>
+        <w:pStyle w:val="ae"/>
+        <w:spacing w:line="276" w:lineRule="auto"/>
+        <w:ind w:left="708" w:firstLine="702"/>
+        <w:jc w:val="right"/>
+      </w:pPr>
+      <w:r>
+        <w:t>Таблица 10.12 Сравнение результатов для 10</w:t>
+      </w:r>
+      <w:r>
+        <w:t xml:space="preserve">% </w:t>
+      </w:r>
+      <w:r>
+        <w:t>датасета</w:t>
+      </w:r>
+    </w:p>
+    <w:tbl>
+      <w:tblPr>
+        <w:tblStyle w:val="ad"/>
+        <w:tblW w:w="0" w:type="auto"/>
+        <w:tblLook w:val="04A0" w:firstRow="1" w:lastRow="0" w:firstColumn="1" w:lastColumn="0" w:noHBand="0" w:noVBand="1"/>
+      </w:tblPr>
+      <w:tblGrid>
+        <w:gridCol w:w="4672"/>
+        <w:gridCol w:w="4673"/>
+      </w:tblGrid>
+      <w:tr>
+        <w:tc>
+          <w:tcPr>
+            <w:tcW w:w="4672" w:type="dxa"/>
+            <w:vAlign w:val="center"/>
+          </w:tcPr>
+          <w:p>
+            <w:pPr>
+              <w:jc w:val="center"/>
+            </w:pPr>
+            <w:proofErr w:type="gramStart"/>
+            <w:r>
+              <w:t>Φ</w:t>
+            </w:r>
+            <w:r>
+              <w:rPr>
+                <w:lang w:val="en-US"/>
+              </w:rPr>
+              <w:t>(</w:t>
+            </w:r>
+            <w:proofErr w:type="gramEnd"/>
+            <w:r>
+              <w:rPr>
+                <w:lang w:val="en-US"/>
+              </w:rPr>
+              <w:t>original</w:t>
+            </w:r>
+            <w:r>
+              <w:rPr>
+                <w:lang w:val="en-US"/>
+              </w:rPr>
+              <w:t xml:space="preserve">, </w:t>
+            </w:r>
+            <w:r>
+              <w:rPr>
+                <w:lang w:val="en-US"/>
+              </w:rPr>
+              <w:t>mean</w:t>
+            </w:r>
+            <w:r>
+              <w:rPr>
+                <w:lang w:val="en-US"/>
+              </w:rPr>
+              <w:t>-</w:t>
+            </w:r>
+            <w:r>
+              <w:rPr>
+                <w:lang w:val="en-US"/>
+              </w:rPr>
+              <w:t>impute</w:t>
+            </w:r>
+            <w:r>
+              <w:rPr>
+                <w:lang w:val="en-US"/>
+              </w:rPr>
+              <w:t>)</w:t>
+            </w:r>
+          </w:p>
+        </w:tc>
+        <w:tc>
+          <w:tcPr>
+            <w:tcW w:w="4673" w:type="dxa"/>
+            <w:vAlign w:val="center"/>
+          </w:tcPr>
+          <w:p>
+            <w:pPr>
+              <w:jc w:val="center"/>
+              <w:rPr>
+                <w:lang w:val="en-US"/>
+              </w:rPr>
+            </w:pPr>
+            <w:r>
+              <w:t>0.3551</w:t>
+            </w:r>
+          </w:p>
+        </w:tc>
+      </w:tr>
+      <w:tr>
+        <w:tc>
+          <w:tcPr>
+            <w:tcW w:w="4672" w:type="dxa"/>
+            <w:vAlign w:val="center"/>
+          </w:tcPr>
+          <w:p>
+            <w:pPr>
+              <w:jc w:val="center"/>
+              <w:rPr>
+                <w:lang w:val="en-US"/>
+              </w:rPr>
+            </w:pPr>
+            <w:proofErr w:type="gramStart"/>
+            <w:r>
+              <w:t>Φ</w:t>
+            </w:r>
+            <w:r>
+              <w:rPr>
+                <w:lang w:val="en-US"/>
+              </w:rPr>
+              <w:t>(</w:t>
+            </w:r>
+            <w:proofErr w:type="gramEnd"/>
+            <w:r>
+              <w:rPr>
+                <w:lang w:val="en-US"/>
+              </w:rPr>
+              <w:t>original</w:t>
+            </w:r>
+            <w:r>
+              <w:rPr>
+                <w:lang w:val="en-US"/>
+              </w:rPr>
+              <w:t xml:space="preserve">, </w:t>
+            </w:r>
+            <w:r>
+              <w:rPr>
+                <w:lang w:val="en-US"/>
+              </w:rPr>
+              <w:t>linear</w:t>
+            </w:r>
+            <w:r>
+              <w:rPr>
+                <w:lang w:val="en-US"/>
+              </w:rPr>
+              <w:t>-</w:t>
+            </w:r>
+            <w:r>
+              <w:rPr>
+                <w:lang w:val="en-US"/>
+              </w:rPr>
+              <w:t>regression</w:t>
+            </w:r>
+            <w:r>
+              <w:rPr>
+                <w:lang w:val="en-US"/>
+              </w:rPr>
+              <w:t xml:space="preserve"> </w:t>
+            </w:r>
+            <w:r>
+              <w:rPr>
+                <w:lang w:val="en-US"/>
+              </w:rPr>
+              <w:t>impute</w:t>
+            </w:r>
+            <w:r>
+              <w:rPr>
+                <w:lang w:val="en-US"/>
+              </w:rPr>
+              <w:t>)</w:t>
+            </w:r>
+          </w:p>
+        </w:tc>
+        <w:tc>
+          <w:tcPr>
+            <w:tcW w:w="4673" w:type="dxa"/>
+            <w:vAlign w:val="center"/>
+          </w:tcPr>
+          <w:p>
+            <w:pPr>
+              <w:jc w:val="center"/>
+              <w:rPr>
+                <w:lang w:val="en-US"/>
+              </w:rPr>
+            </w:pPr>
+            <w:r>
+              <w:t>0.5468</w:t>
+            </w:r>
+          </w:p>
+        </w:tc>
+      </w:tr>
+      <w:tr>
+        <w:tc>
+          <w:tcPr>
+            <w:tcW w:w="4672" w:type="dxa"/>
+            <w:vAlign w:val="center"/>
+          </w:tcPr>
+          <w:p>
+            <w:pPr>
+              <w:jc w:val="center"/>
+              <w:rPr>
+                <w:lang w:val="en-US"/>
+              </w:rPr>
+            </w:pPr>
+            <w:proofErr w:type="gramStart"/>
+            <w:r>
+              <w:t>Φ</w:t>
+            </w:r>
+            <w:r>
+              <w:rPr>
+                <w:lang w:val="en-US"/>
+              </w:rPr>
+              <w:t>(</w:t>
+            </w:r>
+            <w:proofErr w:type="gramEnd"/>
+            <w:r>
+              <w:rPr>
+                <w:lang w:val="en-US"/>
+              </w:rPr>
+              <w:t>mean</w:t>
+            </w:r>
+            <w:r>
+              <w:rPr>
+                <w:lang w:val="en-US"/>
+              </w:rPr>
+              <w:t>-</w:t>
+            </w:r>
+            <w:r>
+              <w:rPr>
+                <w:lang w:val="en-US"/>
+              </w:rPr>
+              <w:t>impute</w:t>
+            </w:r>
+            <w:r>
+              <w:rPr>
+                <w:lang w:val="en-US"/>
+              </w:rPr>
+              <w:t xml:space="preserve">, </w:t>
+            </w:r>
+            <w:r>
+              <w:rPr>
+                <w:lang w:val="en-US"/>
+              </w:rPr>
+              <w:t>linear</w:t>
+            </w:r>
+            <w:r>
+              <w:rPr>
+                <w:lang w:val="en-US"/>
+              </w:rPr>
+              <w:t>-</w:t>
+            </w:r>
+            <w:r>
+              <w:rPr>
+                <w:lang w:val="en-US"/>
+              </w:rPr>
+              <w:t>regression</w:t>
+            </w:r>
+            <w:r>
+              <w:rPr>
+                <w:lang w:val="en-US"/>
+              </w:rPr>
+              <w:t xml:space="preserve"> </w:t>
+            </w:r>
+            <w:r>
+              <w:rPr>
+                <w:lang w:val="en-US"/>
+              </w:rPr>
+              <w:t>impute</w:t>
+            </w:r>
+            <w:r>
+              <w:rPr>
+                <w:lang w:val="en-US"/>
+              </w:rPr>
+              <w:t>)</w:t>
+            </w:r>
+          </w:p>
+        </w:tc>
+        <w:tc>
+          <w:tcPr>
+            <w:tcW w:w="4673" w:type="dxa"/>
+            <w:vAlign w:val="center"/>
+          </w:tcPr>
+          <w:p>
+            <w:pPr>
+              <w:jc w:val="center"/>
+              <w:rPr>
+                <w:lang w:val="en-US"/>
+              </w:rPr>
+            </w:pPr>
+            <w:r>
+              <w:t>0.1998</w:t>
+            </w:r>
+          </w:p>
+        </w:tc>
+      </w:tr>
+    </w:tbl>
+    <w:p>
+      <w:pPr>
+        <w:pStyle w:val="ae"/>
+        <w:spacing w:line="276" w:lineRule="auto"/>
+        <w:ind w:left="708" w:firstLine="702"/>
+      </w:pPr>
+      <w:r>
+        <w:drawing>
+          <wp:anchor distT="0" distB="0" distL="114300" distR="114300" simplePos="0" relativeHeight="251662336" behindDoc="1" locked="0" layoutInCell="1" allowOverlap="1" wp14:anchorId="243FFB31" wp14:editId="60137A23">
+            <wp:simplePos x="0" y="0"/>
+            <wp:positionH relativeFrom="page">
+              <wp:posOffset>809625</wp:posOffset>
+            </wp:positionH>
+            <wp:positionV relativeFrom="paragraph">
+              <wp:posOffset>1000125</wp:posOffset>
+            </wp:positionV>
+            <wp:extent cx="6240145" cy="3105150"/>
+            <wp:effectExtent l="0" t="0" r="8255" b="0"/>
+            <wp:wrapTight wrapText="bothSides">
+              <wp:wrapPolygon edited="0">
+                <wp:start x="0" y="0"/>
+                <wp:lineTo x="0" y="21467"/>
+                <wp:lineTo x="21563" y="21467"/>
+                <wp:lineTo x="21563" y="0"/>
+                <wp:lineTo x="0" y="0"/>
+              </wp:wrapPolygon>
+            </wp:wrapTight>
+            <wp:docPr id="5" name="Рисунок 5"/>
+            <wp:cNvGraphicFramePr>
+              <a:graphicFrameLocks xmlns:a="http://schemas.openxmlformats.org/drawingml/2006/main" noChangeAspect="1"/>
+            </wp:cNvGraphicFramePr>
+            <a:graphic xmlns:a="http://schemas.openxmlformats.org/drawingml/2006/main">
+              <a:graphicData uri="http://schemas.openxmlformats.org/drawingml/2006/picture">
+                <pic:pic xmlns:pic="http://schemas.openxmlformats.org/drawingml/2006/picture">
+                  <pic:nvPicPr>
+                    <pic:cNvPr id="1" name=""/>
+                    <pic:cNvPicPr/>
+                  </pic:nvPicPr>
+                  <pic:blipFill>
+                    <a:blip r:embed="rId21">
+                      <a:extLst>
+                        <a:ext uri="{28A0092B-C50C-407E-A947-70E740481C1C}">
+                          <a14:useLocalDpi xmlns:a14="http://schemas.microsoft.com/office/drawing/2010/main" val="0"/>
+                        </a:ext>
+                      </a:extLst>
+                    </a:blip>
+                    <a:stretch>
+                      <a:fillRect/>
+                    </a:stretch>
+                  </pic:blipFill>
+                  <pic:spPr>
+                    <a:xfrm>
+                      <a:off x="0" y="0"/>
+                      <a:ext cx="6240145" cy="3105150"/>
+                    </a:xfrm>
+                    <a:prstGeom prst="rect">
+                      <a:avLst/>
+                    </a:prstGeom>
+                  </pic:spPr>
+                </pic:pic>
+              </a:graphicData>
+            </a:graphic>
+            <wp14:sizeRelH relativeFrom="margin">
+              <wp14:pctWidth>0</wp14:pctWidth>
+            </wp14:sizeRelH>
+            <wp14:sizeRelV relativeFrom="margin">
+              <wp14:pctHeight>0</wp14:pctHeight>
+            </wp14:sizeRelV>
+          </wp:anchor>
+        </w:drawing>
+      </w:r>
+      <w:r>
+        <w:t>Можно сделать вывод о снижении общего качества восстановления, что в целом логично. Повышение количества восстановленных значений приводит к общему снижению точности.</w:t>
+      </w:r>
+    </w:p>
+    <w:p>
+      <w:pPr>
+        <w:pStyle w:val="ae"/>
+        <w:spacing w:line="276" w:lineRule="auto"/>
+        <w:ind w:left="708" w:firstLine="702"/>
+        <w:jc w:val="right"/>
+      </w:pPr>
+      <w:r>
+        <w:t>Рисунок 10.11</w:t>
+      </w:r>
+      <w:r>
+        <w:t xml:space="preserve"> Коэффициент Ф для 10% датасета</w:t>
+      </w:r>
+    </w:p>
+    <w:p>
+      <w:pPr>
+        <w:pStyle w:val="ae"/>
+        <w:spacing w:line="276" w:lineRule="auto"/>
+        <w:ind w:left="708" w:firstLine="702"/>
+      </w:pPr>
+      <w:r>
+        <w:t>Так же заметим, что общее положение сохранилось, метод линейной регрессии сохранил свое преимущество</w:t>
+      </w:r>
+      <w:r>
+        <w:t xml:space="preserve"> </w:t>
+      </w:r>
+      <w:r>
+        <w:t>в более чем 50%.</w:t>
+      </w:r>
+    </w:p>
+    <w:p>
+      <w:pPr>
+        <w:pStyle w:val="ae"/>
+        <w:spacing w:line="276" w:lineRule="auto"/>
+        <w:ind w:left="708" w:firstLine="702"/>
+        <w:rPr>
+          <w:lang w:val="en-US"/>
+        </w:rPr>
+      </w:pPr>
+      <w:r>
+        <w:t xml:space="preserve">Сравним </w:t>
+      </w:r>
+      <w:r>
+        <w:t>статистические метрики аналогично случаю с восстановления датасета с 5% отсутствующих значений</w:t>
+      </w:r>
+      <w:r>
+        <w:t xml:space="preserve">. </w:t>
+      </w:r>
+      <w:r>
+        <w:t>Получаем следующий график</w:t>
+      </w:r>
+      <w:r>
+        <w:rPr>
+          <w:lang w:val="en-US"/>
+        </w:rPr>
+        <w:t>:</w:t>
+      </w:r>
+    </w:p>
+    <w:p>
+      <w:pPr>
+        <w:pStyle w:val="ae"/>
+        <w:spacing w:line="276" w:lineRule="auto"/>
+        <w:ind w:left="708" w:firstLine="702"/>
+        <w:jc w:val="right"/>
+      </w:pPr>
+      <w:r>
+        <w:lastRenderedPageBreak/>
+        <w:drawing>
+          <wp:anchor distT="0" distB="0" distL="114300" distR="114300" simplePos="0" relativeHeight="251663360" behindDoc="1" locked="0" layoutInCell="1" allowOverlap="1" wp14:anchorId="15BC3A6A" wp14:editId="17585E07">
+            <wp:simplePos x="0" y="0"/>
+            <wp:positionH relativeFrom="margin">
+              <wp:align>center</wp:align>
+            </wp:positionH>
+            <wp:positionV relativeFrom="paragraph">
+              <wp:posOffset>9525</wp:posOffset>
+            </wp:positionV>
+            <wp:extent cx="6906260" cy="1866900"/>
+            <wp:effectExtent l="0" t="0" r="8890" b="0"/>
+            <wp:wrapTight wrapText="bothSides">
+              <wp:wrapPolygon edited="0">
+                <wp:start x="0" y="0"/>
+                <wp:lineTo x="0" y="21380"/>
+                <wp:lineTo x="21568" y="21380"/>
+                <wp:lineTo x="21568" y="0"/>
+                <wp:lineTo x="0" y="0"/>
+              </wp:wrapPolygon>
+            </wp:wrapTight>
+            <wp:docPr id="7" name="Рисунок 7"/>
+            <wp:cNvGraphicFramePr>
+              <a:graphicFrameLocks xmlns:a="http://schemas.openxmlformats.org/drawingml/2006/main" noChangeAspect="1"/>
+            </wp:cNvGraphicFramePr>
+            <a:graphic xmlns:a="http://schemas.openxmlformats.org/drawingml/2006/main">
+              <a:graphicData uri="http://schemas.openxmlformats.org/drawingml/2006/picture">
+                <pic:pic xmlns:pic="http://schemas.openxmlformats.org/drawingml/2006/picture">
+                  <pic:nvPicPr>
+                    <pic:cNvPr id="1" name=""/>
+                    <pic:cNvPicPr/>
+                  </pic:nvPicPr>
+                  <pic:blipFill>
+                    <a:blip r:embed="rId22">
+                      <a:extLst>
+                        <a:ext uri="{28A0092B-C50C-407E-A947-70E740481C1C}">
+                          <a14:useLocalDpi xmlns:a14="http://schemas.microsoft.com/office/drawing/2010/main" val="0"/>
+                        </a:ext>
+                      </a:extLst>
+                    </a:blip>
+                    <a:stretch>
+                      <a:fillRect/>
+                    </a:stretch>
+                  </pic:blipFill>
+                  <pic:spPr>
+                    <a:xfrm>
+                      <a:off x="0" y="0"/>
+                      <a:ext cx="6906260" cy="1866900"/>
+                    </a:xfrm>
+                    <a:prstGeom prst="rect">
+                      <a:avLst/>
+                    </a:prstGeom>
+                  </pic:spPr>
+                </pic:pic>
+              </a:graphicData>
+            </a:graphic>
+            <wp14:sizeRelH relativeFrom="margin">
+              <wp14:pctWidth>0</wp14:pctWidth>
+            </wp14:sizeRelH>
+            <wp14:sizeRelV relativeFrom="margin">
+              <wp14:pctHeight>0</wp14:pctHeight>
+            </wp14:sizeRelV>
+          </wp:anchor>
+        </w:drawing>
+      </w:r>
+      <w:r>
+        <w:t>Рисунок 10.1</w:t>
+      </w:r>
+      <w:r>
+        <w:t xml:space="preserve">2 </w:t>
+      </w:r>
+      <w:r>
+        <w:t>Сравнение статистических метрик</w:t>
+      </w:r>
+    </w:p>
+    <w:p>
+      <w:pPr>
+        <w:pStyle w:val="ae"/>
+        <w:spacing w:line="276" w:lineRule="auto"/>
+        <w:ind w:left="708" w:firstLine="702"/>
+      </w:pPr>
+      <w:r>
+        <w:t>Получаем результаты, сопоставимые с предыдущим пунктом</w:t>
+      </w:r>
+      <w:r>
+        <w:t xml:space="preserve">: </w:t>
+      </w:r>
+      <w:r>
+        <w:t>общая картина сохранилась, но абсолютные значения разностей увеличились. Приходим к тому же выводу о преимуществе метода заполнения пропусков на основе линейной регрессии, особенно при повышении количества заполняемых пропусков.</w:t>
+      </w:r>
+    </w:p>
+    <w:p>
+      <w:pPr>
+        <w:pStyle w:val="ae"/>
+        <w:spacing w:line="276" w:lineRule="auto"/>
+        <w:ind w:left="708" w:firstLine="702"/>
+      </w:pPr>
+      <w:r>
+        <w:t>Теперь сравним те же метрики для датасета с 3% пропущенных значений.</w:t>
+      </w:r>
+    </w:p>
+    <w:p>
+      <w:pPr>
+        <w:ind w:left="708" w:firstLine="708"/>
+      </w:pPr>
+      <w:r>
+        <w:t>По итогу сравнения всех параметров приходим к выводу, что почти по всех параметрам метод заполнения с помощью линейной регрессии оказался более эффективным в сравнении с методом заполнения средним значением.</w:t>
+      </w:r>
     </w:p>
     <w:p>
       <w:pPr>
@@ -10774,7 +11814,11 @@
         <w:t xml:space="preserve"> </w:t>
       </w:r>
       <w:r>
-        <w:t>показал, что оба метода восстановления в целом хорошо сохраняют структуру исходного датасета, но метод линейной регрессии показывает чуть более точные результаты. В пользу этого говорит более высокий показатель коэффициента Фи.</w:t>
+        <w:t xml:space="preserve">показал, что оба метода восстановления в целом хорошо сохраняют структуру исходного датасета, но метод линейной </w:t>
+      </w:r>
+      <w:r>
+        <w:lastRenderedPageBreak/>
+        <w:t>регрессии показывает чуть более точные результаты. В пользу этого говорит более высокий показатель коэффициента Фи.</w:t>
       </w:r>
     </w:p>
     <w:p>
@@ -10831,7 +11875,6 @@
         </w:numPr>
       </w:pPr>
       <w:r>
-        <w:lastRenderedPageBreak/>
         <w:t>Анализ расстояний между медианными центрами кластеров не помог выявить преимущество того или другого метода, в обоих случаях восстановленные кластеры остаются близки к исходным.</w:t>
       </w:r>
     </w:p>
@@ -16143,7 +17186,7 @@
   <w:style w:type="paragraph" w:default="1" w:styleId="a">
     <w:name w:val="Normal"/>
     <w:qFormat/>
-    <w:rsid w:val="00EF3DBC"/>
+    <w:rsid w:val="00E748A1"/>
     <w:rPr>
       <w:sz w:val="28"/>
     </w:rPr>

</xml_diff>